<commit_message>
changed doc and created zip
</commit_message>
<xml_diff>
--- a/Lesson5FinalProject.docx
+++ b/Lesson5FinalProject.docx
@@ -11,6 +11,84 @@
           <w:rFonts w:ascii="Arial" w:eastAsia="Times New Roman" w:hAnsi="Arial" w:cs="Arial"/>
           <w:b/>
           <w:bCs/>
+          <w:color w:val="00B050"/>
+          <w:sz w:val="33"/>
+          <w:szCs w:val="33"/>
+        </w:rPr>
+      </w:pPr>
+      <w:r>
+        <w:rPr>
+          <w:rFonts w:ascii="Arial" w:eastAsia="Times New Roman" w:hAnsi="Arial" w:cs="Arial"/>
+          <w:b/>
+          <w:bCs/>
+          <w:color w:val="00B050"/>
+          <w:sz w:val="33"/>
+          <w:szCs w:val="33"/>
+        </w:rPr>
+        <w:t xml:space="preserve">Note: I only zip up the </w:t>
+      </w:r>
+      <w:proofErr w:type="spellStart"/>
+      <w:r>
+        <w:rPr>
+          <w:rFonts w:ascii="Arial" w:eastAsia="Times New Roman" w:hAnsi="Arial" w:cs="Arial"/>
+          <w:b/>
+          <w:bCs/>
+          <w:color w:val="00B050"/>
+          <w:sz w:val="33"/>
+          <w:szCs w:val="33"/>
+        </w:rPr>
+        <w:t>src</w:t>
+      </w:r>
+      <w:proofErr w:type="spellEnd"/>
+      <w:r>
+        <w:rPr>
+          <w:rFonts w:ascii="Arial" w:eastAsia="Times New Roman" w:hAnsi="Arial" w:cs="Arial"/>
+          <w:b/>
+          <w:bCs/>
+          <w:color w:val="00B050"/>
+          <w:sz w:val="33"/>
+          <w:szCs w:val="33"/>
+        </w:rPr>
+        <w:t xml:space="preserve"> and root director</w:t>
+      </w:r>
+      <w:r>
+        <w:rPr>
+          <w:rFonts w:ascii="Arial" w:eastAsia="Times New Roman" w:hAnsi="Arial" w:cs="Arial"/>
+          <w:b/>
+          <w:bCs/>
+          <w:color w:val="00B050"/>
+          <w:sz w:val="33"/>
+          <w:szCs w:val="33"/>
+        </w:rPr>
+        <w:t>ies.  If you need all the directories please let me know.</w:t>
+      </w:r>
+      <w:bookmarkStart w:id="0" w:name="_GoBack"/>
+      <w:bookmarkEnd w:id="0"/>
+    </w:p>
+    <w:p>
+      <w:pPr>
+        <w:shd w:val="clear" w:color="auto" w:fill="F8F8F8"/>
+        <w:spacing w:before="150" w:after="150" w:line="240" w:lineRule="auto"/>
+        <w:outlineLvl w:val="3"/>
+        <w:rPr>
+          <w:rFonts w:ascii="Arial" w:eastAsia="Times New Roman" w:hAnsi="Arial" w:cs="Arial"/>
+          <w:b/>
+          <w:bCs/>
+          <w:color w:val="070502"/>
+          <w:sz w:val="33"/>
+          <w:szCs w:val="33"/>
+        </w:rPr>
+      </w:pPr>
+    </w:p>
+    <w:p>
+      <w:pPr>
+        <w:shd w:val="clear" w:color="auto" w:fill="F8F8F8"/>
+        <w:spacing w:before="150" w:after="150" w:line="240" w:lineRule="auto"/>
+        <w:outlineLvl w:val="3"/>
+        <w:rPr>
+          <w:rFonts w:ascii="Arial" w:eastAsia="Times New Roman" w:hAnsi="Arial" w:cs="Arial"/>
+          <w:b/>
+          <w:bCs/>
           <w:color w:val="070502"/>
           <w:sz w:val="33"/>
           <w:szCs w:val="33"/>
@@ -176,231 +254,12 @@
         <w:rPr>
           <w:noProof/>
         </w:rPr>
+        <w:lastRenderedPageBreak/>
         <w:drawing>
           <wp:inline distT="0" distB="0" distL="0" distR="0" wp14:anchorId="31507682" wp14:editId="523E38CE">
             <wp:extent cx="2164721" cy="3867258"/>
             <wp:effectExtent l="0" t="0" r="6985" b="0"/>
             <wp:docPr id="1" name="Picture 1"/>
-            <wp:cNvGraphicFramePr>
-              <a:graphicFrameLocks xmlns:a="http://schemas.openxmlformats.org/drawingml/2006/main" noChangeAspect="1"/>
-            </wp:cNvGraphicFramePr>
-            <a:graphic xmlns:a="http://schemas.openxmlformats.org/drawingml/2006/main">
-              <a:graphicData uri="http://schemas.openxmlformats.org/drawingml/2006/picture">
-                <pic:pic xmlns:pic="http://schemas.openxmlformats.org/drawingml/2006/picture">
-                  <pic:nvPicPr>
-                    <pic:cNvPr id="1" name=""/>
-                    <pic:cNvPicPr/>
-                  </pic:nvPicPr>
-                  <pic:blipFill>
-                    <a:blip r:embed="rId5"/>
-                    <a:stretch>
-                      <a:fillRect/>
-                    </a:stretch>
-                  </pic:blipFill>
-                  <pic:spPr>
-                    <a:xfrm>
-                      <a:off x="0" y="0"/>
-                      <a:ext cx="2191461" cy="3915029"/>
-                    </a:xfrm>
-                    <a:prstGeom prst="rect">
-                      <a:avLst/>
-                    </a:prstGeom>
-                  </pic:spPr>
-                </pic:pic>
-              </a:graphicData>
-            </a:graphic>
-          </wp:inline>
-        </w:drawing>
-      </w:r>
-    </w:p>
-    <w:p>
-      <w:pPr>
-        <w:shd w:val="clear" w:color="auto" w:fill="F8F8F8"/>
-        <w:spacing w:after="150" w:line="240" w:lineRule="auto"/>
-        <w:rPr>
-          <w:rFonts w:ascii="Arial" w:eastAsia="Times New Roman" w:hAnsi="Arial" w:cs="Arial"/>
-          <w:color w:val="070502"/>
-          <w:sz w:val="24"/>
-          <w:szCs w:val="24"/>
-        </w:rPr>
-      </w:pPr>
-      <w:r>
-        <w:rPr>
-          <w:rFonts w:ascii="Arial" w:eastAsia="Times New Roman" w:hAnsi="Arial" w:cs="Arial"/>
-          <w:color w:val="070502"/>
-          <w:sz w:val="24"/>
-          <w:szCs w:val="24"/>
-        </w:rPr>
-        <w:lastRenderedPageBreak/>
-        <w:t xml:space="preserve">The app turns the pages on the book </w:t>
-      </w:r>
-      <w:proofErr w:type="spellStart"/>
-      <w:r>
-        <w:rPr>
-          <w:rFonts w:ascii="Arial" w:eastAsia="Times New Roman" w:hAnsi="Arial" w:cs="Arial"/>
-          <w:color w:val="070502"/>
-          <w:sz w:val="24"/>
-          <w:szCs w:val="24"/>
-        </w:rPr>
-        <w:t>MyIonic</w:t>
-      </w:r>
-      <w:proofErr w:type="spellEnd"/>
-      <w:r>
-        <w:rPr>
-          <w:rFonts w:ascii="Arial" w:eastAsia="Times New Roman" w:hAnsi="Arial" w:cs="Arial"/>
-          <w:color w:val="070502"/>
-          <w:sz w:val="24"/>
-          <w:szCs w:val="24"/>
-        </w:rPr>
-        <w:t xml:space="preserve"> Book – The Whole Story.  Above is the cover page.  By clicking on the menu at the top left of the screen you will see the following screen.</w:t>
-      </w:r>
-    </w:p>
-    <w:p>
-      <w:pPr>
-        <w:shd w:val="clear" w:color="auto" w:fill="F8F8F8"/>
-        <w:spacing w:after="150" w:line="240" w:lineRule="auto"/>
-        <w:rPr>
-          <w:rFonts w:ascii="Arial" w:eastAsia="Times New Roman" w:hAnsi="Arial" w:cs="Arial"/>
-          <w:color w:val="070502"/>
-          <w:sz w:val="24"/>
-          <w:szCs w:val="24"/>
-        </w:rPr>
-      </w:pPr>
-      <w:r>
-        <w:rPr>
-          <w:noProof/>
-        </w:rPr>
-        <w:drawing>
-          <wp:inline distT="0" distB="0" distL="0" distR="0" wp14:anchorId="5805AF7C" wp14:editId="13B88FC1">
-            <wp:extent cx="2167128" cy="3867912"/>
-            <wp:effectExtent l="0" t="0" r="5080" b="0"/>
-            <wp:docPr id="2" name="Picture 2"/>
-            <wp:cNvGraphicFramePr>
-              <a:graphicFrameLocks xmlns:a="http://schemas.openxmlformats.org/drawingml/2006/main" noChangeAspect="1"/>
-            </wp:cNvGraphicFramePr>
-            <a:graphic xmlns:a="http://schemas.openxmlformats.org/drawingml/2006/main">
-              <a:graphicData uri="http://schemas.openxmlformats.org/drawingml/2006/picture">
-                <pic:pic xmlns:pic="http://schemas.openxmlformats.org/drawingml/2006/picture">
-                  <pic:nvPicPr>
-                    <pic:cNvPr id="1" name=""/>
-                    <pic:cNvPicPr/>
-                  </pic:nvPicPr>
-                  <pic:blipFill>
-                    <a:blip r:embed="rId6"/>
-                    <a:stretch>
-                      <a:fillRect/>
-                    </a:stretch>
-                  </pic:blipFill>
-                  <pic:spPr>
-                    <a:xfrm>
-                      <a:off x="0" y="0"/>
-                      <a:ext cx="2167128" cy="3867912"/>
-                    </a:xfrm>
-                    <a:prstGeom prst="rect">
-                      <a:avLst/>
-                    </a:prstGeom>
-                  </pic:spPr>
-                </pic:pic>
-              </a:graphicData>
-            </a:graphic>
-          </wp:inline>
-        </w:drawing>
-      </w:r>
-    </w:p>
-    <w:p>
-      <w:pPr>
-        <w:shd w:val="clear" w:color="auto" w:fill="F8F8F8"/>
-        <w:spacing w:after="150" w:line="240" w:lineRule="auto"/>
-        <w:rPr>
-          <w:rFonts w:ascii="Arial" w:eastAsia="Times New Roman" w:hAnsi="Arial" w:cs="Arial"/>
-          <w:color w:val="070502"/>
-          <w:sz w:val="24"/>
-          <w:szCs w:val="24"/>
-        </w:rPr>
-      </w:pPr>
-      <w:r>
-        <w:rPr>
-          <w:rFonts w:ascii="Arial" w:eastAsia="Times New Roman" w:hAnsi="Arial" w:cs="Arial"/>
-          <w:color w:val="070502"/>
-          <w:sz w:val="24"/>
-          <w:szCs w:val="24"/>
-        </w:rPr>
-        <w:t xml:space="preserve">This menu allows navigation to the </w:t>
-      </w:r>
-      <w:r>
-        <w:rPr>
-          <w:rFonts w:ascii="Arial" w:eastAsia="Times New Roman" w:hAnsi="Arial" w:cs="Arial"/>
-          <w:color w:val="070502"/>
-          <w:sz w:val="24"/>
-          <w:szCs w:val="24"/>
-        </w:rPr>
-        <w:t>Table of Content or the Cover Page.  You can also navigate to the Table of Content by clicking on</w:t>
-      </w:r>
-      <w:r>
-        <w:rPr>
-          <w:rFonts w:ascii="Arial" w:eastAsia="Times New Roman" w:hAnsi="Arial" w:cs="Arial"/>
-          <w:color w:val="070502"/>
-          <w:sz w:val="24"/>
-          <w:szCs w:val="24"/>
-        </w:rPr>
-        <w:t xml:space="preserve"> content area of the Cover Page.</w:t>
-      </w:r>
-      <w:r>
-        <w:rPr>
-          <w:rFonts w:ascii="Arial" w:eastAsia="Times New Roman" w:hAnsi="Arial" w:cs="Arial"/>
-          <w:color w:val="070502"/>
-          <w:sz w:val="24"/>
-          <w:szCs w:val="24"/>
-        </w:rPr>
-        <w:t xml:space="preserve">  </w:t>
-      </w:r>
-    </w:p>
-    <w:p>
-      <w:pPr>
-        <w:numPr>
-          <w:ilvl w:val="0"/>
-          <w:numId w:val="1"/>
-        </w:numPr>
-        <w:shd w:val="clear" w:color="auto" w:fill="F8F8F8"/>
-        <w:spacing w:after="150" w:line="240" w:lineRule="auto"/>
-        <w:rPr>
-          <w:rFonts w:ascii="Arial" w:eastAsia="Times New Roman" w:hAnsi="Arial" w:cs="Arial"/>
-          <w:color w:val="070502"/>
-          <w:sz w:val="24"/>
-          <w:szCs w:val="24"/>
-        </w:rPr>
-      </w:pPr>
-      <w:r>
-        <w:rPr>
-          <w:rFonts w:ascii="Arial" w:eastAsia="Times New Roman" w:hAnsi="Arial" w:cs="Arial"/>
-          <w:color w:val="070502"/>
-          <w:sz w:val="24"/>
-          <w:szCs w:val="24"/>
-        </w:rPr>
-        <w:t>The first page to be displayed is the book cover page, and the second page is the TOC page (table of contents). After that, there is an arbitrary sequence of content pages that may or may not contain a chapter title text. The TOC page should provide navigation links to each of the content pages that contain a chapter title text, using links that display the chapter title text of those content pages.</w:t>
-      </w:r>
-    </w:p>
-    <w:p>
-      <w:pPr>
-        <w:shd w:val="clear" w:color="auto" w:fill="F8F8F8"/>
-        <w:spacing w:after="150" w:line="240" w:lineRule="auto"/>
-        <w:rPr>
-          <w:rFonts w:ascii="Arial" w:eastAsia="Times New Roman" w:hAnsi="Arial" w:cs="Arial"/>
-          <w:color w:val="070502"/>
-          <w:sz w:val="24"/>
-          <w:szCs w:val="24"/>
-        </w:rPr>
-      </w:pPr>
-      <w:r>
-        <w:rPr>
-          <w:noProof/>
-        </w:rPr>
-        <w:lastRenderedPageBreak/>
-        <w:drawing>
-          <wp:inline distT="0" distB="0" distL="0" distR="0" wp14:anchorId="73E2365A" wp14:editId="2AF897FF">
-            <wp:extent cx="2167128" cy="3867912"/>
-            <wp:effectExtent l="0" t="0" r="5080" b="0"/>
-            <wp:docPr id="3" name="Picture 3"/>
             <wp:cNvGraphicFramePr>
               <a:graphicFrameLocks xmlns:a="http://schemas.openxmlformats.org/drawingml/2006/main" noChangeAspect="1"/>
             </wp:cNvGraphicFramePr>
@@ -420,6 +279,100 @@
                   <pic:spPr>
                     <a:xfrm>
                       <a:off x="0" y="0"/>
+                      <a:ext cx="2191461" cy="3915029"/>
+                    </a:xfrm>
+                    <a:prstGeom prst="rect">
+                      <a:avLst/>
+                    </a:prstGeom>
+                  </pic:spPr>
+                </pic:pic>
+              </a:graphicData>
+            </a:graphic>
+          </wp:inline>
+        </w:drawing>
+      </w:r>
+    </w:p>
+    <w:p>
+      <w:pPr>
+        <w:shd w:val="clear" w:color="auto" w:fill="F8F8F8"/>
+        <w:spacing w:after="150" w:line="240" w:lineRule="auto"/>
+        <w:rPr>
+          <w:rFonts w:ascii="Arial" w:eastAsia="Times New Roman" w:hAnsi="Arial" w:cs="Arial"/>
+          <w:color w:val="070502"/>
+          <w:sz w:val="24"/>
+          <w:szCs w:val="24"/>
+        </w:rPr>
+      </w:pPr>
+      <w:r>
+        <w:rPr>
+          <w:rFonts w:ascii="Arial" w:eastAsia="Times New Roman" w:hAnsi="Arial" w:cs="Arial"/>
+          <w:color w:val="070502"/>
+          <w:sz w:val="24"/>
+          <w:szCs w:val="24"/>
+        </w:rPr>
+        <w:t xml:space="preserve">The app turns the pages on the book </w:t>
+      </w:r>
+      <w:proofErr w:type="spellStart"/>
+      <w:r>
+        <w:rPr>
+          <w:rFonts w:ascii="Arial" w:eastAsia="Times New Roman" w:hAnsi="Arial" w:cs="Arial"/>
+          <w:color w:val="070502"/>
+          <w:sz w:val="24"/>
+          <w:szCs w:val="24"/>
+        </w:rPr>
+        <w:t>MyIonic</w:t>
+      </w:r>
+      <w:proofErr w:type="spellEnd"/>
+      <w:r>
+        <w:rPr>
+          <w:rFonts w:ascii="Arial" w:eastAsia="Times New Roman" w:hAnsi="Arial" w:cs="Arial"/>
+          <w:color w:val="070502"/>
+          <w:sz w:val="24"/>
+          <w:szCs w:val="24"/>
+        </w:rPr>
+        <w:t xml:space="preserve"> Book – The Whole Story.  Above is the cover page.  By clicking on the menu at the top left of the screen you will see the following screen.</w:t>
+      </w:r>
+    </w:p>
+    <w:p>
+      <w:pPr>
+        <w:shd w:val="clear" w:color="auto" w:fill="F8F8F8"/>
+        <w:spacing w:after="150" w:line="240" w:lineRule="auto"/>
+        <w:rPr>
+          <w:rFonts w:ascii="Arial" w:eastAsia="Times New Roman" w:hAnsi="Arial" w:cs="Arial"/>
+          <w:color w:val="070502"/>
+          <w:sz w:val="24"/>
+          <w:szCs w:val="24"/>
+        </w:rPr>
+      </w:pPr>
+      <w:r>
+        <w:rPr>
+          <w:noProof/>
+        </w:rPr>
+        <w:lastRenderedPageBreak/>
+        <w:drawing>
+          <wp:inline distT="0" distB="0" distL="0" distR="0" wp14:anchorId="5805AF7C" wp14:editId="13B88FC1">
+            <wp:extent cx="2167128" cy="3867912"/>
+            <wp:effectExtent l="0" t="0" r="5080" b="0"/>
+            <wp:docPr id="2" name="Picture 2"/>
+            <wp:cNvGraphicFramePr>
+              <a:graphicFrameLocks xmlns:a="http://schemas.openxmlformats.org/drawingml/2006/main" noChangeAspect="1"/>
+            </wp:cNvGraphicFramePr>
+            <a:graphic xmlns:a="http://schemas.openxmlformats.org/drawingml/2006/main">
+              <a:graphicData uri="http://schemas.openxmlformats.org/drawingml/2006/picture">
+                <pic:pic xmlns:pic="http://schemas.openxmlformats.org/drawingml/2006/picture">
+                  <pic:nvPicPr>
+                    <pic:cNvPr id="1" name=""/>
+                    <pic:cNvPicPr/>
+                  </pic:nvPicPr>
+                  <pic:blipFill>
+                    <a:blip r:embed="rId8"/>
+                    <a:stretch>
+                      <a:fillRect/>
+                    </a:stretch>
+                  </pic:blipFill>
+                  <pic:spPr>
+                    <a:xfrm>
+                      <a:off x="0" y="0"/>
                       <a:ext cx="2167128" cy="3867912"/>
                     </a:xfrm>
                     <a:prstGeom prst="rect">
@@ -451,110 +404,34 @@
           <w:sz w:val="24"/>
           <w:szCs w:val="24"/>
         </w:rPr>
-        <w:t xml:space="preserve">The following Table of Content will be displayed when you click on the menu entry or the Cover Page.  </w:t>
-      </w:r>
-      <w:r>
-        <w:rPr>
-          <w:rFonts w:ascii="Arial" w:eastAsia="Times New Roman" w:hAnsi="Arial" w:cs="Arial"/>
-          <w:color w:val="070502"/>
-          <w:sz w:val="24"/>
-          <w:szCs w:val="24"/>
-        </w:rPr>
-        <w:t xml:space="preserve">By clicking on the Arrow at the top right of the screen you will go to the first page of the book.  </w:t>
-      </w:r>
-    </w:p>
-    <w:p>
-      <w:pPr>
-        <w:shd w:val="clear" w:color="auto" w:fill="F8F8F8"/>
-        <w:spacing w:after="150" w:line="240" w:lineRule="auto"/>
-        <w:rPr>
-          <w:rFonts w:ascii="Arial" w:eastAsia="Times New Roman" w:hAnsi="Arial" w:cs="Arial"/>
-          <w:color w:val="070502"/>
-          <w:sz w:val="24"/>
-          <w:szCs w:val="24"/>
-        </w:rPr>
-      </w:pPr>
-      <w:r>
-        <w:rPr>
-          <w:rFonts w:ascii="Arial" w:eastAsia="Times New Roman" w:hAnsi="Arial" w:cs="Arial"/>
-          <w:color w:val="070502"/>
-          <w:sz w:val="24"/>
-          <w:szCs w:val="24"/>
-        </w:rPr>
-        <w:t>If you click on any of the Chapters you will be taken to the 1</w:t>
-      </w:r>
-      <w:r>
-        <w:rPr>
-          <w:rFonts w:ascii="Arial" w:eastAsia="Times New Roman" w:hAnsi="Arial" w:cs="Arial"/>
-          <w:color w:val="070502"/>
-          <w:sz w:val="24"/>
-          <w:szCs w:val="24"/>
-          <w:vertAlign w:val="superscript"/>
-        </w:rPr>
-        <w:t>st</w:t>
-      </w:r>
-      <w:r>
-        <w:rPr>
-          <w:rFonts w:ascii="Arial" w:eastAsia="Times New Roman" w:hAnsi="Arial" w:cs="Arial"/>
-          <w:color w:val="070502"/>
-          <w:sz w:val="24"/>
-          <w:szCs w:val="24"/>
-        </w:rPr>
-        <w:t xml:space="preserve"> page</w:t>
-      </w:r>
-      <w:r>
-        <w:rPr>
-          <w:rFonts w:ascii="Arial" w:eastAsia="Times New Roman" w:hAnsi="Arial" w:cs="Arial"/>
-          <w:color w:val="070502"/>
-          <w:sz w:val="24"/>
-          <w:szCs w:val="24"/>
-        </w:rPr>
-        <w:t xml:space="preserve"> of that chapter.  </w:t>
-      </w:r>
-      <w:r>
-        <w:rPr>
-          <w:rFonts w:ascii="Arial" w:eastAsia="Times New Roman" w:hAnsi="Arial" w:cs="Arial"/>
-          <w:color w:val="070502"/>
-          <w:sz w:val="24"/>
-          <w:szCs w:val="24"/>
-        </w:rPr>
-        <w:t>You can get back to the Cover Page by clicking on the Cover Page</w:t>
-      </w:r>
-      <w:r>
-        <w:rPr>
-          <w:rFonts w:ascii="Arial" w:eastAsia="Times New Roman" w:hAnsi="Arial" w:cs="Arial"/>
-          <w:color w:val="070502"/>
-          <w:sz w:val="24"/>
-          <w:szCs w:val="24"/>
-        </w:rPr>
-        <w:t xml:space="preserve"> TOC entry</w:t>
-      </w:r>
-      <w:r>
-        <w:rPr>
-          <w:rFonts w:ascii="Arial" w:eastAsia="Times New Roman" w:hAnsi="Arial" w:cs="Arial"/>
-          <w:color w:val="070502"/>
-          <w:sz w:val="24"/>
-          <w:szCs w:val="24"/>
-        </w:rPr>
-        <w:t xml:space="preserve"> or clicking on the </w:t>
-      </w:r>
-      <w:r>
-        <w:rPr>
-          <w:rFonts w:ascii="Arial" w:eastAsia="Times New Roman" w:hAnsi="Arial" w:cs="Arial"/>
-          <w:color w:val="070502"/>
-          <w:sz w:val="24"/>
-          <w:szCs w:val="24"/>
-        </w:rPr>
-        <w:t xml:space="preserve">Arrow at the top left of the page.  If you navigated to the TOC by menu you will see a menu icon </w:t>
-      </w:r>
-      <w:r>
-        <w:rPr>
-          <w:rFonts w:ascii="Arial" w:eastAsia="Times New Roman" w:hAnsi="Arial" w:cs="Arial"/>
-          <w:color w:val="070502"/>
-          <w:sz w:val="24"/>
-          <w:szCs w:val="24"/>
-        </w:rPr>
-        <w:t xml:space="preserve">instead and you can use that to navigate to the Cover Page.  </w:t>
+        <w:t xml:space="preserve">This menu allows navigation to the </w:t>
+      </w:r>
+      <w:r>
+        <w:rPr>
+          <w:rFonts w:ascii="Arial" w:eastAsia="Times New Roman" w:hAnsi="Arial" w:cs="Arial"/>
+          <w:color w:val="070502"/>
+          <w:sz w:val="24"/>
+          <w:szCs w:val="24"/>
+        </w:rPr>
+        <w:t>Table of Content or the Cover Page.  You can also navigate to the Table of Content by clicking on</w:t>
+      </w:r>
+      <w:r>
+        <w:rPr>
+          <w:rFonts w:ascii="Arial" w:eastAsia="Times New Roman" w:hAnsi="Arial" w:cs="Arial"/>
+          <w:color w:val="070502"/>
+          <w:sz w:val="24"/>
+          <w:szCs w:val="24"/>
+        </w:rPr>
+        <w:t xml:space="preserve"> content area of the Cover Page.</w:t>
+      </w:r>
+      <w:r>
+        <w:rPr>
+          <w:rFonts w:ascii="Arial" w:eastAsia="Times New Roman" w:hAnsi="Arial" w:cs="Arial"/>
+          <w:color w:val="070502"/>
+          <w:sz w:val="24"/>
+          <w:szCs w:val="24"/>
+        </w:rPr>
+        <w:t xml:space="preserve">  </w:t>
       </w:r>
     </w:p>
     <w:p>
@@ -579,123 +456,12 @@
           <w:sz w:val="24"/>
           <w:szCs w:val="24"/>
         </w:rPr>
-        <w:t xml:space="preserve">The initial screen displayed when you start the app for the first time will be the cover page, which contains the book title text and optionally any additional content, such as an image. Tapping on the cover page should navigate to the TOC page. From there, you can either navigate to the next content page in the usual way, or you can navigate to a </w:t>
-      </w:r>
-      <w:proofErr w:type="gramStart"/>
-      <w:r>
-        <w:rPr>
-          <w:rFonts w:ascii="Arial" w:eastAsia="Times New Roman" w:hAnsi="Arial" w:cs="Arial"/>
-          <w:color w:val="070502"/>
-          <w:sz w:val="24"/>
-          <w:szCs w:val="24"/>
-        </w:rPr>
-        <w:t>particular content</w:t>
-      </w:r>
-      <w:proofErr w:type="gramEnd"/>
-      <w:r>
-        <w:rPr>
-          <w:rFonts w:ascii="Arial" w:eastAsia="Times New Roman" w:hAnsi="Arial" w:cs="Arial"/>
-          <w:color w:val="070502"/>
-          <w:sz w:val="24"/>
-          <w:szCs w:val="24"/>
-        </w:rPr>
-        <w:t xml:space="preserve"> page by tapping on the chapter title text listed in the table of contents.</w:t>
-      </w:r>
-    </w:p>
-    <w:p>
-      <w:pPr>
-        <w:shd w:val="clear" w:color="auto" w:fill="F8F8F8"/>
-        <w:spacing w:after="150" w:line="240" w:lineRule="auto"/>
-        <w:rPr>
-          <w:rFonts w:ascii="Arial" w:eastAsia="Times New Roman" w:hAnsi="Arial" w:cs="Arial"/>
-          <w:color w:val="070502"/>
-          <w:sz w:val="24"/>
-          <w:szCs w:val="24"/>
-        </w:rPr>
-      </w:pPr>
-      <w:r>
-        <w:rPr>
-          <w:rFonts w:ascii="Arial" w:eastAsia="Times New Roman" w:hAnsi="Arial" w:cs="Arial"/>
-          <w:color w:val="070502"/>
-          <w:sz w:val="24"/>
-          <w:szCs w:val="24"/>
-        </w:rPr>
-        <w:t>Through the TOC page you can go to the 1</w:t>
-      </w:r>
-      <w:r>
-        <w:rPr>
-          <w:rFonts w:ascii="Arial" w:eastAsia="Times New Roman" w:hAnsi="Arial" w:cs="Arial"/>
-          <w:color w:val="070502"/>
-          <w:sz w:val="24"/>
-          <w:szCs w:val="24"/>
-          <w:vertAlign w:val="superscript"/>
-        </w:rPr>
-        <w:t>st</w:t>
-      </w:r>
-      <w:r>
-        <w:rPr>
-          <w:rFonts w:ascii="Arial" w:eastAsia="Times New Roman" w:hAnsi="Arial" w:cs="Arial"/>
-          <w:color w:val="070502"/>
-          <w:sz w:val="24"/>
-          <w:szCs w:val="24"/>
-        </w:rPr>
-        <w:t xml:space="preserve"> page of any chapter in the book.  </w:t>
-      </w:r>
-      <w:r>
-        <w:rPr>
-          <w:rFonts w:ascii="Arial" w:eastAsia="Times New Roman" w:hAnsi="Arial" w:cs="Arial"/>
-          <w:color w:val="070502"/>
-          <w:sz w:val="24"/>
-          <w:szCs w:val="24"/>
-        </w:rPr>
-        <w:t xml:space="preserve">As covered above you can navigate to the TOC from the </w:t>
-      </w:r>
-      <w:r>
-        <w:rPr>
-          <w:rFonts w:ascii="Arial" w:eastAsia="Times New Roman" w:hAnsi="Arial" w:cs="Arial"/>
-          <w:color w:val="070502"/>
-          <w:sz w:val="24"/>
-          <w:szCs w:val="24"/>
-        </w:rPr>
-        <w:t xml:space="preserve">Cover Page by tapping on the Cover Page or by the menu at the top left of the screen.  </w:t>
-      </w:r>
-    </w:p>
-    <w:p>
-      <w:pPr>
-        <w:shd w:val="clear" w:color="auto" w:fill="F8F8F8"/>
-        <w:spacing w:after="150" w:line="240" w:lineRule="auto"/>
-        <w:rPr>
-          <w:rFonts w:ascii="Arial" w:eastAsia="Times New Roman" w:hAnsi="Arial" w:cs="Arial"/>
-          <w:color w:val="070502"/>
-          <w:sz w:val="24"/>
-          <w:szCs w:val="24"/>
-        </w:rPr>
-      </w:pPr>
-      <w:r>
-        <w:rPr>
-          <w:rFonts w:ascii="Arial" w:eastAsia="Times New Roman" w:hAnsi="Arial" w:cs="Arial"/>
-          <w:color w:val="070502"/>
-          <w:sz w:val="24"/>
-          <w:szCs w:val="24"/>
-        </w:rPr>
-        <w:t xml:space="preserve">When you click on a chapter it will take you to the first </w:t>
-      </w:r>
-      <w:r>
-        <w:rPr>
-          <w:rFonts w:ascii="Arial" w:eastAsia="Times New Roman" w:hAnsi="Arial" w:cs="Arial"/>
-          <w:color w:val="070502"/>
-          <w:sz w:val="24"/>
-          <w:szCs w:val="24"/>
-        </w:rPr>
-        <w:t xml:space="preserve">page of that chapter as shown below.  </w:t>
-      </w:r>
-    </w:p>
-    <w:p>
-      <w:pPr>
-        <w:shd w:val="clear" w:color="auto" w:fill="F8F8F8"/>
-        <w:tabs>
-          <w:tab w:val="right" w:pos="9360"/>
-        </w:tabs>
+        <w:t>The first page to be displayed is the book cover page, and the second page is the TOC page (table of contents). After that, there is an arbitrary sequence of content pages that may or may not contain a chapter title text. The TOC page should provide navigation links to each of the content pages that contain a chapter title text, using links that display the chapter title text of those content pages.</w:t>
+      </w:r>
+    </w:p>
+    <w:p>
+      <w:pPr>
+        <w:shd w:val="clear" w:color="auto" w:fill="F8F8F8"/>
         <w:spacing w:after="150" w:line="240" w:lineRule="auto"/>
         <w:rPr>
           <w:rFonts w:ascii="Arial" w:eastAsia="Times New Roman" w:hAnsi="Arial" w:cs="Arial"/>
@@ -710,63 +476,10 @@
         </w:rPr>
         <w:lastRenderedPageBreak/>
         <w:drawing>
-          <wp:inline distT="0" distB="0" distL="0" distR="0" wp14:anchorId="74CDE632" wp14:editId="1A04F451">
-            <wp:extent cx="2162175" cy="3867150"/>
-            <wp:effectExtent l="0" t="0" r="9525" b="0"/>
-            <wp:docPr id="4" name="Picture 4"/>
-            <wp:cNvGraphicFramePr>
-              <a:graphicFrameLocks xmlns:a="http://schemas.openxmlformats.org/drawingml/2006/main" noChangeAspect="1"/>
-            </wp:cNvGraphicFramePr>
-            <a:graphic xmlns:a="http://schemas.openxmlformats.org/drawingml/2006/main">
-              <a:graphicData uri="http://schemas.openxmlformats.org/drawingml/2006/picture">
-                <pic:pic xmlns:pic="http://schemas.openxmlformats.org/drawingml/2006/picture">
-                  <pic:nvPicPr>
-                    <pic:cNvPr id="0" name="Picture 3"/>
-                    <pic:cNvPicPr>
-                      <a:picLocks noChangeAspect="1" noChangeArrowheads="1"/>
-                    </pic:cNvPicPr>
-                  </pic:nvPicPr>
-                  <pic:blipFill>
-                    <a:blip r:embed="rId8">
-                      <a:extLst>
-                        <a:ext uri="{28A0092B-C50C-407E-A947-70E740481C1C}">
-                          <a14:useLocalDpi xmlns:a14="http://schemas.microsoft.com/office/drawing/2010/main" val="0"/>
-                        </a:ext>
-                      </a:extLst>
-                    </a:blip>
-                    <a:srcRect/>
-                    <a:stretch>
-                      <a:fillRect/>
-                    </a:stretch>
-                  </pic:blipFill>
-                  <pic:spPr bwMode="auto">
-                    <a:xfrm>
-                      <a:off x="0" y="0"/>
-                      <a:ext cx="2162175" cy="3867150"/>
-                    </a:xfrm>
-                    <a:prstGeom prst="rect">
-                      <a:avLst/>
-                    </a:prstGeom>
-                    <a:noFill/>
-                    <a:ln>
-                      <a:noFill/>
-                    </a:ln>
-                  </pic:spPr>
-                </pic:pic>
-              </a:graphicData>
-            </a:graphic>
-          </wp:inline>
-        </w:drawing>
-      </w:r>
-      <w:r>
-        <w:rPr>
-          <w:noProof/>
-        </w:rPr>
-        <w:drawing>
-          <wp:inline distT="0" distB="0" distL="0" distR="0" wp14:anchorId="760DC7C0" wp14:editId="02FEEAE4">
+          <wp:inline distT="0" distB="0" distL="0" distR="0" wp14:anchorId="73E2365A" wp14:editId="2AF897FF">
             <wp:extent cx="2167128" cy="3867912"/>
             <wp:effectExtent l="0" t="0" r="5080" b="0"/>
-            <wp:docPr id="5" name="Picture 5"/>
+            <wp:docPr id="3" name="Picture 3"/>
             <wp:cNvGraphicFramePr>
               <a:graphicFrameLocks xmlns:a="http://schemas.openxmlformats.org/drawingml/2006/main" noChangeAspect="1"/>
             </wp:cNvGraphicFramePr>
@@ -798,14 +511,262 @@
           </wp:inline>
         </w:drawing>
       </w:r>
-      <w:r>
-        <w:rPr>
-          <w:rFonts w:ascii="Arial" w:eastAsia="Times New Roman" w:hAnsi="Arial" w:cs="Arial"/>
-          <w:color w:val="070502"/>
-          <w:sz w:val="24"/>
-          <w:szCs w:val="24"/>
-        </w:rPr>
-        <w:tab/>
+    </w:p>
+    <w:p>
+      <w:pPr>
+        <w:shd w:val="clear" w:color="auto" w:fill="F8F8F8"/>
+        <w:spacing w:after="150" w:line="240" w:lineRule="auto"/>
+        <w:rPr>
+          <w:rFonts w:ascii="Arial" w:eastAsia="Times New Roman" w:hAnsi="Arial" w:cs="Arial"/>
+          <w:color w:val="070502"/>
+          <w:sz w:val="24"/>
+          <w:szCs w:val="24"/>
+        </w:rPr>
+      </w:pPr>
+      <w:r>
+        <w:rPr>
+          <w:rFonts w:ascii="Arial" w:eastAsia="Times New Roman" w:hAnsi="Arial" w:cs="Arial"/>
+          <w:color w:val="070502"/>
+          <w:sz w:val="24"/>
+          <w:szCs w:val="24"/>
+        </w:rPr>
+        <w:t xml:space="preserve">The following Table of Content will be displayed when you click on the menu entry or the Cover Page.  </w:t>
+      </w:r>
+      <w:r>
+        <w:rPr>
+          <w:rFonts w:ascii="Arial" w:eastAsia="Times New Roman" w:hAnsi="Arial" w:cs="Arial"/>
+          <w:color w:val="070502"/>
+          <w:sz w:val="24"/>
+          <w:szCs w:val="24"/>
+        </w:rPr>
+        <w:t xml:space="preserve">By clicking on the Arrow at the top right of the screen you will go to the first page of the book.  </w:t>
+      </w:r>
+    </w:p>
+    <w:p>
+      <w:pPr>
+        <w:shd w:val="clear" w:color="auto" w:fill="F8F8F8"/>
+        <w:spacing w:after="150" w:line="240" w:lineRule="auto"/>
+        <w:rPr>
+          <w:rFonts w:ascii="Arial" w:eastAsia="Times New Roman" w:hAnsi="Arial" w:cs="Arial"/>
+          <w:color w:val="070502"/>
+          <w:sz w:val="24"/>
+          <w:szCs w:val="24"/>
+        </w:rPr>
+      </w:pPr>
+      <w:r>
+        <w:rPr>
+          <w:rFonts w:ascii="Arial" w:eastAsia="Times New Roman" w:hAnsi="Arial" w:cs="Arial"/>
+          <w:color w:val="070502"/>
+          <w:sz w:val="24"/>
+          <w:szCs w:val="24"/>
+        </w:rPr>
+        <w:t>If you click on any of the Chapters you will be taken to the 1</w:t>
+      </w:r>
+      <w:r>
+        <w:rPr>
+          <w:rFonts w:ascii="Arial" w:eastAsia="Times New Roman" w:hAnsi="Arial" w:cs="Arial"/>
+          <w:color w:val="070502"/>
+          <w:sz w:val="24"/>
+          <w:szCs w:val="24"/>
+          <w:vertAlign w:val="superscript"/>
+        </w:rPr>
+        <w:t>st</w:t>
+      </w:r>
+      <w:r>
+        <w:rPr>
+          <w:rFonts w:ascii="Arial" w:eastAsia="Times New Roman" w:hAnsi="Arial" w:cs="Arial"/>
+          <w:color w:val="070502"/>
+          <w:sz w:val="24"/>
+          <w:szCs w:val="24"/>
+        </w:rPr>
+        <w:t xml:space="preserve"> page</w:t>
+      </w:r>
+      <w:r>
+        <w:rPr>
+          <w:rFonts w:ascii="Arial" w:eastAsia="Times New Roman" w:hAnsi="Arial" w:cs="Arial"/>
+          <w:color w:val="070502"/>
+          <w:sz w:val="24"/>
+          <w:szCs w:val="24"/>
+        </w:rPr>
+        <w:t xml:space="preserve"> of that chapter.  </w:t>
+      </w:r>
+      <w:r>
+        <w:rPr>
+          <w:rFonts w:ascii="Arial" w:eastAsia="Times New Roman" w:hAnsi="Arial" w:cs="Arial"/>
+          <w:color w:val="070502"/>
+          <w:sz w:val="24"/>
+          <w:szCs w:val="24"/>
+        </w:rPr>
+        <w:t>You can get back to the Cover Page by clicking on the Cover Page</w:t>
+      </w:r>
+      <w:r>
+        <w:rPr>
+          <w:rFonts w:ascii="Arial" w:eastAsia="Times New Roman" w:hAnsi="Arial" w:cs="Arial"/>
+          <w:color w:val="070502"/>
+          <w:sz w:val="24"/>
+          <w:szCs w:val="24"/>
+        </w:rPr>
+        <w:t xml:space="preserve"> TOC entry</w:t>
+      </w:r>
+      <w:r>
+        <w:rPr>
+          <w:rFonts w:ascii="Arial" w:eastAsia="Times New Roman" w:hAnsi="Arial" w:cs="Arial"/>
+          <w:color w:val="070502"/>
+          <w:sz w:val="24"/>
+          <w:szCs w:val="24"/>
+        </w:rPr>
+        <w:t xml:space="preserve"> or clicking on the </w:t>
+      </w:r>
+      <w:r>
+        <w:rPr>
+          <w:rFonts w:ascii="Arial" w:eastAsia="Times New Roman" w:hAnsi="Arial" w:cs="Arial"/>
+          <w:color w:val="070502"/>
+          <w:sz w:val="24"/>
+          <w:szCs w:val="24"/>
+        </w:rPr>
+        <w:t xml:space="preserve">Arrow at the top left of the page.  If you navigated to the TOC by menu you will see a menu icon </w:t>
+      </w:r>
+      <w:r>
+        <w:rPr>
+          <w:rFonts w:ascii="Arial" w:eastAsia="Times New Roman" w:hAnsi="Arial" w:cs="Arial"/>
+          <w:color w:val="070502"/>
+          <w:sz w:val="24"/>
+          <w:szCs w:val="24"/>
+        </w:rPr>
+        <w:t xml:space="preserve">instead and you can use that to navigate to the Cover Page.  </w:t>
+      </w:r>
+    </w:p>
+    <w:p>
+      <w:pPr>
+        <w:numPr>
+          <w:ilvl w:val="0"/>
+          <w:numId w:val="1"/>
+        </w:numPr>
+        <w:shd w:val="clear" w:color="auto" w:fill="F8F8F8"/>
+        <w:spacing w:after="150" w:line="240" w:lineRule="auto"/>
+        <w:rPr>
+          <w:rFonts w:ascii="Arial" w:eastAsia="Times New Roman" w:hAnsi="Arial" w:cs="Arial"/>
+          <w:color w:val="070502"/>
+          <w:sz w:val="24"/>
+          <w:szCs w:val="24"/>
+        </w:rPr>
+      </w:pPr>
+      <w:r>
+        <w:rPr>
+          <w:rFonts w:ascii="Arial" w:eastAsia="Times New Roman" w:hAnsi="Arial" w:cs="Arial"/>
+          <w:color w:val="070502"/>
+          <w:sz w:val="24"/>
+          <w:szCs w:val="24"/>
+        </w:rPr>
+        <w:t xml:space="preserve">The initial screen displayed when you start the app for the first time will be the cover page, which contains the book title text and optionally any additional content, such as an image. Tapping on the cover page should navigate to the TOC page. From there, you can either navigate to the next content page in the usual way, or you can navigate to a </w:t>
+      </w:r>
+      <w:proofErr w:type="gramStart"/>
+      <w:r>
+        <w:rPr>
+          <w:rFonts w:ascii="Arial" w:eastAsia="Times New Roman" w:hAnsi="Arial" w:cs="Arial"/>
+          <w:color w:val="070502"/>
+          <w:sz w:val="24"/>
+          <w:szCs w:val="24"/>
+        </w:rPr>
+        <w:t>particular content</w:t>
+      </w:r>
+      <w:proofErr w:type="gramEnd"/>
+      <w:r>
+        <w:rPr>
+          <w:rFonts w:ascii="Arial" w:eastAsia="Times New Roman" w:hAnsi="Arial" w:cs="Arial"/>
+          <w:color w:val="070502"/>
+          <w:sz w:val="24"/>
+          <w:szCs w:val="24"/>
+        </w:rPr>
+        <w:t xml:space="preserve"> page by tapping on the chapter title text listed in the table of contents.</w:t>
+      </w:r>
+    </w:p>
+    <w:p>
+      <w:pPr>
+        <w:shd w:val="clear" w:color="auto" w:fill="F8F8F8"/>
+        <w:spacing w:after="150" w:line="240" w:lineRule="auto"/>
+        <w:rPr>
+          <w:rFonts w:ascii="Arial" w:eastAsia="Times New Roman" w:hAnsi="Arial" w:cs="Arial"/>
+          <w:color w:val="070502"/>
+          <w:sz w:val="24"/>
+          <w:szCs w:val="24"/>
+        </w:rPr>
+      </w:pPr>
+      <w:r>
+        <w:rPr>
+          <w:rFonts w:ascii="Arial" w:eastAsia="Times New Roman" w:hAnsi="Arial" w:cs="Arial"/>
+          <w:color w:val="070502"/>
+          <w:sz w:val="24"/>
+          <w:szCs w:val="24"/>
+        </w:rPr>
+        <w:t>Through the TOC page you can go to the 1</w:t>
+      </w:r>
+      <w:r>
+        <w:rPr>
+          <w:rFonts w:ascii="Arial" w:eastAsia="Times New Roman" w:hAnsi="Arial" w:cs="Arial"/>
+          <w:color w:val="070502"/>
+          <w:sz w:val="24"/>
+          <w:szCs w:val="24"/>
+          <w:vertAlign w:val="superscript"/>
+        </w:rPr>
+        <w:t>st</w:t>
+      </w:r>
+      <w:r>
+        <w:rPr>
+          <w:rFonts w:ascii="Arial" w:eastAsia="Times New Roman" w:hAnsi="Arial" w:cs="Arial"/>
+          <w:color w:val="070502"/>
+          <w:sz w:val="24"/>
+          <w:szCs w:val="24"/>
+        </w:rPr>
+        <w:t xml:space="preserve"> page of any chapter in the book.  </w:t>
+      </w:r>
+      <w:r>
+        <w:rPr>
+          <w:rFonts w:ascii="Arial" w:eastAsia="Times New Roman" w:hAnsi="Arial" w:cs="Arial"/>
+          <w:color w:val="070502"/>
+          <w:sz w:val="24"/>
+          <w:szCs w:val="24"/>
+        </w:rPr>
+        <w:t xml:space="preserve">As covered above you can navigate to the TOC from the </w:t>
+      </w:r>
+      <w:r>
+        <w:rPr>
+          <w:rFonts w:ascii="Arial" w:eastAsia="Times New Roman" w:hAnsi="Arial" w:cs="Arial"/>
+          <w:color w:val="070502"/>
+          <w:sz w:val="24"/>
+          <w:szCs w:val="24"/>
+        </w:rPr>
+        <w:t xml:space="preserve">Cover Page by tapping on the Cover Page or by the menu at the top left of the screen.  </w:t>
+      </w:r>
+    </w:p>
+    <w:p>
+      <w:pPr>
+        <w:shd w:val="clear" w:color="auto" w:fill="F8F8F8"/>
+        <w:spacing w:after="150" w:line="240" w:lineRule="auto"/>
+        <w:rPr>
+          <w:rFonts w:ascii="Arial" w:eastAsia="Times New Roman" w:hAnsi="Arial" w:cs="Arial"/>
+          <w:color w:val="070502"/>
+          <w:sz w:val="24"/>
+          <w:szCs w:val="24"/>
+        </w:rPr>
+      </w:pPr>
+      <w:r>
+        <w:rPr>
+          <w:rFonts w:ascii="Arial" w:eastAsia="Times New Roman" w:hAnsi="Arial" w:cs="Arial"/>
+          <w:color w:val="070502"/>
+          <w:sz w:val="24"/>
+          <w:szCs w:val="24"/>
+        </w:rPr>
+        <w:t xml:space="preserve">When you click on a chapter it will take you to the first </w:t>
+      </w:r>
+      <w:r>
+        <w:rPr>
+          <w:rFonts w:ascii="Arial" w:eastAsia="Times New Roman" w:hAnsi="Arial" w:cs="Arial"/>
+          <w:color w:val="070502"/>
+          <w:sz w:val="24"/>
+          <w:szCs w:val="24"/>
+        </w:rPr>
+        <w:t xml:space="preserve">page of that chapter as shown below.  </w:t>
       </w:r>
     </w:p>
     <w:p>
@@ -822,34 +783,16 @@
           <w:szCs w:val="24"/>
         </w:rPr>
       </w:pPr>
-    </w:p>
-    <w:p>
-      <w:pPr>
-        <w:shd w:val="clear" w:color="auto" w:fill="F8F8F8"/>
-        <w:tabs>
-          <w:tab w:val="right" w:pos="9360"/>
-        </w:tabs>
-        <w:spacing w:after="150" w:line="240" w:lineRule="auto"/>
-        <w:rPr>
-          <w:rFonts w:ascii="Arial" w:eastAsia="Times New Roman" w:hAnsi="Arial" w:cs="Arial"/>
-          <w:color w:val="070502"/>
-          <w:sz w:val="24"/>
-          <w:szCs w:val="24"/>
-        </w:rPr>
-      </w:pPr>
-      <w:r>
-        <w:rPr>
-          <w:rFonts w:ascii="Arial" w:eastAsia="Times New Roman" w:hAnsi="Arial" w:cs="Arial"/>
+      <w:r>
+        <w:rPr>
           <w:noProof/>
-          <w:color w:val="070502"/>
-          <w:sz w:val="24"/>
-          <w:szCs w:val="24"/>
-        </w:rPr>
+        </w:rPr>
+        <w:lastRenderedPageBreak/>
         <w:drawing>
-          <wp:inline distT="0" distB="0" distL="0" distR="0" wp14:anchorId="7DFEA527" wp14:editId="40753711">
+          <wp:inline distT="0" distB="0" distL="0" distR="0" wp14:anchorId="74CDE632" wp14:editId="1A04F451">
             <wp:extent cx="2162175" cy="3867150"/>
             <wp:effectExtent l="0" t="0" r="9525" b="0"/>
-            <wp:docPr id="6" name="Picture 6"/>
+            <wp:docPr id="4" name="Picture 4"/>
             <wp:cNvGraphicFramePr>
               <a:graphicFrameLocks xmlns:a="http://schemas.openxmlformats.org/drawingml/2006/main" noChangeAspect="1"/>
             </wp:cNvGraphicFramePr>
@@ -857,7 +800,7 @@
               <a:graphicData uri="http://schemas.openxmlformats.org/drawingml/2006/picture">
                 <pic:pic xmlns:pic="http://schemas.openxmlformats.org/drawingml/2006/picture">
                   <pic:nvPicPr>
-                    <pic:cNvPr id="0" name="Picture 4"/>
+                    <pic:cNvPr id="0" name="Picture 3"/>
                     <pic:cNvPicPr>
                       <a:picLocks noChangeAspect="1" noChangeArrowheads="1"/>
                     </pic:cNvPicPr>
@@ -899,10 +842,10 @@
           <w:noProof/>
         </w:rPr>
         <w:drawing>
-          <wp:inline distT="0" distB="0" distL="0" distR="0" wp14:anchorId="1FEDC05C" wp14:editId="3A5D1855">
+          <wp:inline distT="0" distB="0" distL="0" distR="0" wp14:anchorId="760DC7C0" wp14:editId="02FEEAE4">
             <wp:extent cx="2167128" cy="3867912"/>
             <wp:effectExtent l="0" t="0" r="5080" b="0"/>
-            <wp:docPr id="7" name="Picture 7"/>
+            <wp:docPr id="5" name="Picture 5"/>
             <wp:cNvGraphicFramePr>
               <a:graphicFrameLocks xmlns:a="http://schemas.openxmlformats.org/drawingml/2006/main" noChangeAspect="1"/>
             </wp:cNvGraphicFramePr>
@@ -934,6 +877,142 @@
           </wp:inline>
         </w:drawing>
       </w:r>
+      <w:r>
+        <w:rPr>
+          <w:rFonts w:ascii="Arial" w:eastAsia="Times New Roman" w:hAnsi="Arial" w:cs="Arial"/>
+          <w:color w:val="070502"/>
+          <w:sz w:val="24"/>
+          <w:szCs w:val="24"/>
+        </w:rPr>
+        <w:tab/>
+      </w:r>
+    </w:p>
+    <w:p>
+      <w:pPr>
+        <w:shd w:val="clear" w:color="auto" w:fill="F8F8F8"/>
+        <w:tabs>
+          <w:tab w:val="right" w:pos="9360"/>
+        </w:tabs>
+        <w:spacing w:after="150" w:line="240" w:lineRule="auto"/>
+        <w:rPr>
+          <w:rFonts w:ascii="Arial" w:eastAsia="Times New Roman" w:hAnsi="Arial" w:cs="Arial"/>
+          <w:color w:val="070502"/>
+          <w:sz w:val="24"/>
+          <w:szCs w:val="24"/>
+        </w:rPr>
+      </w:pPr>
+    </w:p>
+    <w:p>
+      <w:pPr>
+        <w:shd w:val="clear" w:color="auto" w:fill="F8F8F8"/>
+        <w:tabs>
+          <w:tab w:val="right" w:pos="9360"/>
+        </w:tabs>
+        <w:spacing w:after="150" w:line="240" w:lineRule="auto"/>
+        <w:rPr>
+          <w:rFonts w:ascii="Arial" w:eastAsia="Times New Roman" w:hAnsi="Arial" w:cs="Arial"/>
+          <w:color w:val="070502"/>
+          <w:sz w:val="24"/>
+          <w:szCs w:val="24"/>
+        </w:rPr>
+      </w:pPr>
+      <w:r>
+        <w:rPr>
+          <w:rFonts w:ascii="Arial" w:eastAsia="Times New Roman" w:hAnsi="Arial" w:cs="Arial"/>
+          <w:noProof/>
+          <w:color w:val="070502"/>
+          <w:sz w:val="24"/>
+          <w:szCs w:val="24"/>
+        </w:rPr>
+        <w:drawing>
+          <wp:inline distT="0" distB="0" distL="0" distR="0" wp14:anchorId="7DFEA527" wp14:editId="40753711">
+            <wp:extent cx="2162175" cy="3867150"/>
+            <wp:effectExtent l="0" t="0" r="9525" b="0"/>
+            <wp:docPr id="6" name="Picture 6"/>
+            <wp:cNvGraphicFramePr>
+              <a:graphicFrameLocks xmlns:a="http://schemas.openxmlformats.org/drawingml/2006/main" noChangeAspect="1"/>
+            </wp:cNvGraphicFramePr>
+            <a:graphic xmlns:a="http://schemas.openxmlformats.org/drawingml/2006/main">
+              <a:graphicData uri="http://schemas.openxmlformats.org/drawingml/2006/picture">
+                <pic:pic xmlns:pic="http://schemas.openxmlformats.org/drawingml/2006/picture">
+                  <pic:nvPicPr>
+                    <pic:cNvPr id="0" name="Picture 4"/>
+                    <pic:cNvPicPr>
+                      <a:picLocks noChangeAspect="1" noChangeArrowheads="1"/>
+                    </pic:cNvPicPr>
+                  </pic:nvPicPr>
+                  <pic:blipFill>
+                    <a:blip r:embed="rId12">
+                      <a:extLst>
+                        <a:ext uri="{28A0092B-C50C-407E-A947-70E740481C1C}">
+                          <a14:useLocalDpi xmlns:a14="http://schemas.microsoft.com/office/drawing/2010/main" val="0"/>
+                        </a:ext>
+                      </a:extLst>
+                    </a:blip>
+                    <a:srcRect/>
+                    <a:stretch>
+                      <a:fillRect/>
+                    </a:stretch>
+                  </pic:blipFill>
+                  <pic:spPr bwMode="auto">
+                    <a:xfrm>
+                      <a:off x="0" y="0"/>
+                      <a:ext cx="2162175" cy="3867150"/>
+                    </a:xfrm>
+                    <a:prstGeom prst="rect">
+                      <a:avLst/>
+                    </a:prstGeom>
+                    <a:noFill/>
+                    <a:ln>
+                      <a:noFill/>
+                    </a:ln>
+                  </pic:spPr>
+                </pic:pic>
+              </a:graphicData>
+            </a:graphic>
+          </wp:inline>
+        </w:drawing>
+      </w:r>
+      <w:r>
+        <w:rPr>
+          <w:noProof/>
+        </w:rPr>
+        <w:drawing>
+          <wp:inline distT="0" distB="0" distL="0" distR="0" wp14:anchorId="1FEDC05C" wp14:editId="3A5D1855">
+            <wp:extent cx="2167128" cy="3867912"/>
+            <wp:effectExtent l="0" t="0" r="5080" b="0"/>
+            <wp:docPr id="7" name="Picture 7"/>
+            <wp:cNvGraphicFramePr>
+              <a:graphicFrameLocks xmlns:a="http://schemas.openxmlformats.org/drawingml/2006/main" noChangeAspect="1"/>
+            </wp:cNvGraphicFramePr>
+            <a:graphic xmlns:a="http://schemas.openxmlformats.org/drawingml/2006/main">
+              <a:graphicData uri="http://schemas.openxmlformats.org/drawingml/2006/picture">
+                <pic:pic xmlns:pic="http://schemas.openxmlformats.org/drawingml/2006/picture">
+                  <pic:nvPicPr>
+                    <pic:cNvPr id="1" name=""/>
+                    <pic:cNvPicPr/>
+                  </pic:nvPicPr>
+                  <pic:blipFill>
+                    <a:blip r:embed="rId13"/>
+                    <a:stretch>
+                      <a:fillRect/>
+                    </a:stretch>
+                  </pic:blipFill>
+                  <pic:spPr>
+                    <a:xfrm>
+                      <a:off x="0" y="0"/>
+                      <a:ext cx="2167128" cy="3867912"/>
+                    </a:xfrm>
+                    <a:prstGeom prst="rect">
+                      <a:avLst/>
+                    </a:prstGeom>
+                  </pic:spPr>
+                </pic:pic>
+              </a:graphicData>
+            </a:graphic>
+          </wp:inline>
+        </w:drawing>
+      </w:r>
     </w:p>
     <w:p>
       <w:pPr>
@@ -1053,7 +1132,7 @@
           <w:szCs w:val="24"/>
         </w:rPr>
       </w:pPr>
-      <w:hyperlink r:id="rId12" w:history="1">
+      <w:hyperlink r:id="rId14" w:history="1">
         <w:r>
           <w:rPr>
             <w:rStyle w:val="Hyperlink"/>
@@ -1628,7 +1707,7 @@
                     <pic:cNvPicPr/>
                   </pic:nvPicPr>
                   <pic:blipFill>
-                    <a:blip r:embed="rId5"/>
+                    <a:blip r:embed="rId7"/>
                     <a:stretch>
                       <a:fillRect/>
                     </a:stretch>
@@ -1966,374 +2045,6 @@
                     <pic:cNvPicPr/>
                   </pic:nvPicPr>
                   <pic:blipFill>
-                    <a:blip r:embed="rId13"/>
-                    <a:stretch>
-                      <a:fillRect/>
-                    </a:stretch>
-                  </pic:blipFill>
-                  <pic:spPr>
-                    <a:xfrm>
-                      <a:off x="0" y="0"/>
-                      <a:ext cx="2167128" cy="3867912"/>
-                    </a:xfrm>
-                    <a:prstGeom prst="rect">
-                      <a:avLst/>
-                    </a:prstGeom>
-                  </pic:spPr>
-                </pic:pic>
-              </a:graphicData>
-            </a:graphic>
-          </wp:inline>
-        </w:drawing>
-      </w:r>
-    </w:p>
-    <w:p>
-      <w:pPr>
-        <w:rPr>
-          <w:rFonts w:ascii="Arial" w:eastAsia="Times New Roman" w:hAnsi="Arial" w:cs="Arial"/>
-          <w:color w:val="333333"/>
-          <w:sz w:val="24"/>
-          <w:szCs w:val="24"/>
-        </w:rPr>
-      </w:pPr>
-      <w:r>
-        <w:rPr>
-          <w:rFonts w:ascii="Arial" w:eastAsia="Times New Roman" w:hAnsi="Arial" w:cs="Arial"/>
-          <w:color w:val="333333"/>
-          <w:sz w:val="24"/>
-          <w:szCs w:val="24"/>
-        </w:rPr>
-        <w:t>The arrows at the top of the screen will take you back to the Cover Page or on to the first page of the book.</w:t>
-      </w:r>
-      <w:r>
-        <w:rPr>
-          <w:rFonts w:ascii="Arial" w:eastAsia="Times New Roman" w:hAnsi="Arial" w:cs="Arial"/>
-          <w:color w:val="333333"/>
-          <w:sz w:val="24"/>
-          <w:szCs w:val="24"/>
-        </w:rPr>
-        <w:br w:type="page"/>
-      </w:r>
-    </w:p>
-    <w:p>
-      <w:pPr>
-        <w:shd w:val="clear" w:color="auto" w:fill="F8F8F8"/>
-        <w:spacing w:before="100" w:beforeAutospacing="1" w:after="100" w:afterAutospacing="1" w:line="240" w:lineRule="auto"/>
-        <w:rPr>
-          <w:rFonts w:ascii="Arial" w:eastAsia="Times New Roman" w:hAnsi="Arial" w:cs="Arial"/>
-          <w:color w:val="333333"/>
-          <w:sz w:val="24"/>
-          <w:szCs w:val="24"/>
-        </w:rPr>
-      </w:pPr>
-    </w:p>
-    <w:p>
-      <w:pPr>
-        <w:shd w:val="clear" w:color="auto" w:fill="F8F8F8"/>
-        <w:spacing w:after="150" w:line="240" w:lineRule="auto"/>
-        <w:rPr>
-          <w:rFonts w:ascii="Arial" w:eastAsia="Times New Roman" w:hAnsi="Arial" w:cs="Arial"/>
-          <w:color w:val="070502"/>
-          <w:sz w:val="24"/>
-          <w:szCs w:val="24"/>
-        </w:rPr>
-      </w:pPr>
-      <w:r>
-        <w:rPr>
-          <w:rFonts w:ascii="Arial" w:eastAsia="Times New Roman" w:hAnsi="Arial" w:cs="Arial"/>
-          <w:color w:val="070502"/>
-          <w:sz w:val="24"/>
-          <w:szCs w:val="24"/>
-        </w:rPr>
-        <w:t>Content page</w:t>
-      </w:r>
-    </w:p>
-    <w:p>
-      <w:pPr>
-        <w:numPr>
-          <w:ilvl w:val="0"/>
-          <w:numId w:val="4"/>
-        </w:numPr>
-        <w:shd w:val="clear" w:color="auto" w:fill="F8F8F8"/>
-        <w:spacing w:before="100" w:beforeAutospacing="1" w:after="100" w:afterAutospacing="1" w:line="240" w:lineRule="auto"/>
-        <w:rPr>
-          <w:rFonts w:ascii="Arial" w:eastAsia="Times New Roman" w:hAnsi="Arial" w:cs="Arial"/>
-          <w:color w:val="333333"/>
-          <w:sz w:val="24"/>
-          <w:szCs w:val="24"/>
-        </w:rPr>
-      </w:pPr>
-      <w:r>
-        <w:rPr>
-          <w:rFonts w:ascii="Arial" w:eastAsia="Times New Roman" w:hAnsi="Arial" w:cs="Arial"/>
-          <w:color w:val="333333"/>
-          <w:sz w:val="24"/>
-          <w:szCs w:val="24"/>
-        </w:rPr>
-        <w:t>Optional chapter title text (only for the first page in a chapter)</w:t>
-      </w:r>
-    </w:p>
-    <w:p>
-      <w:pPr>
-        <w:numPr>
-          <w:ilvl w:val="0"/>
-          <w:numId w:val="4"/>
-        </w:numPr>
-        <w:shd w:val="clear" w:color="auto" w:fill="F8F8F8"/>
-        <w:spacing w:before="100" w:beforeAutospacing="1" w:after="100" w:afterAutospacing="1" w:line="240" w:lineRule="auto"/>
-        <w:rPr>
-          <w:rFonts w:ascii="Arial" w:eastAsia="Times New Roman" w:hAnsi="Arial" w:cs="Arial"/>
-          <w:color w:val="333333"/>
-          <w:sz w:val="24"/>
-          <w:szCs w:val="24"/>
-        </w:rPr>
-      </w:pPr>
-      <w:r>
-        <w:rPr>
-          <w:rFonts w:ascii="Arial" w:eastAsia="Times New Roman" w:hAnsi="Arial" w:cs="Arial"/>
-          <w:color w:val="333333"/>
-          <w:sz w:val="24"/>
-          <w:szCs w:val="24"/>
-        </w:rPr>
-        <w:t>Text and image content</w:t>
-      </w:r>
-    </w:p>
-    <w:p>
-      <w:pPr>
-        <w:numPr>
-          <w:ilvl w:val="0"/>
-          <w:numId w:val="4"/>
-        </w:numPr>
-        <w:shd w:val="clear" w:color="auto" w:fill="F8F8F8"/>
-        <w:spacing w:before="100" w:beforeAutospacing="1" w:after="100" w:afterAutospacing="1" w:line="240" w:lineRule="auto"/>
-        <w:rPr>
-          <w:rFonts w:ascii="Arial" w:eastAsia="Times New Roman" w:hAnsi="Arial" w:cs="Arial"/>
-          <w:color w:val="333333"/>
-          <w:sz w:val="24"/>
-          <w:szCs w:val="24"/>
-        </w:rPr>
-      </w:pPr>
-      <w:r>
-        <w:rPr>
-          <w:rFonts w:ascii="Arial" w:eastAsia="Times New Roman" w:hAnsi="Arial" w:cs="Arial"/>
-          <w:color w:val="333333"/>
-          <w:sz w:val="24"/>
-          <w:szCs w:val="24"/>
-        </w:rPr>
-        <w:t>Content page number</w:t>
-      </w:r>
-    </w:p>
-    <w:p>
-      <w:pPr>
-        <w:numPr>
-          <w:ilvl w:val="0"/>
-          <w:numId w:val="4"/>
-        </w:numPr>
-        <w:shd w:val="clear" w:color="auto" w:fill="F8F8F8"/>
-        <w:spacing w:before="100" w:beforeAutospacing="1" w:after="100" w:afterAutospacing="1" w:line="240" w:lineRule="auto"/>
-        <w:rPr>
-          <w:rFonts w:ascii="Arial" w:eastAsia="Times New Roman" w:hAnsi="Arial" w:cs="Arial"/>
-          <w:color w:val="333333"/>
-          <w:sz w:val="24"/>
-          <w:szCs w:val="24"/>
-        </w:rPr>
-      </w:pPr>
-      <w:r>
-        <w:rPr>
-          <w:rFonts w:ascii="Arial" w:eastAsia="Times New Roman" w:hAnsi="Arial" w:cs="Arial"/>
-          <w:color w:val="333333"/>
-          <w:sz w:val="24"/>
-          <w:szCs w:val="24"/>
-        </w:rPr>
-        <w:t>Direct navigation link to the TOC page</w:t>
-      </w:r>
-    </w:p>
-    <w:p>
-      <w:pPr>
-        <w:numPr>
-          <w:ilvl w:val="0"/>
-          <w:numId w:val="4"/>
-        </w:numPr>
-        <w:shd w:val="clear" w:color="auto" w:fill="F8F8F8"/>
-        <w:spacing w:before="100" w:beforeAutospacing="1" w:after="100" w:afterAutospacing="1" w:line="240" w:lineRule="auto"/>
-        <w:rPr>
-          <w:rFonts w:ascii="Arial" w:eastAsia="Times New Roman" w:hAnsi="Arial" w:cs="Arial"/>
-          <w:color w:val="333333"/>
-          <w:sz w:val="24"/>
-          <w:szCs w:val="24"/>
-        </w:rPr>
-      </w:pPr>
-      <w:r>
-        <w:rPr>
-          <w:rFonts w:ascii="Arial" w:eastAsia="Times New Roman" w:hAnsi="Arial" w:cs="Arial"/>
-          <w:color w:val="333333"/>
-          <w:sz w:val="24"/>
-          <w:szCs w:val="24"/>
-        </w:rPr>
-        <w:t>Next page navigation to the next content page, if there is one</w:t>
-      </w:r>
-    </w:p>
-    <w:p>
-      <w:pPr>
-        <w:numPr>
-          <w:ilvl w:val="0"/>
-          <w:numId w:val="4"/>
-        </w:numPr>
-        <w:shd w:val="clear" w:color="auto" w:fill="F8F8F8"/>
-        <w:spacing w:before="100" w:beforeAutospacing="1" w:after="100" w:afterAutospacing="1" w:line="240" w:lineRule="auto"/>
-        <w:rPr>
-          <w:rFonts w:ascii="Arial" w:eastAsia="Times New Roman" w:hAnsi="Arial" w:cs="Arial"/>
-          <w:color w:val="333333"/>
-          <w:sz w:val="24"/>
-          <w:szCs w:val="24"/>
-        </w:rPr>
-      </w:pPr>
-      <w:r>
-        <w:rPr>
-          <w:rFonts w:ascii="Arial" w:eastAsia="Times New Roman" w:hAnsi="Arial" w:cs="Arial"/>
-          <w:color w:val="333333"/>
-          <w:sz w:val="24"/>
-          <w:szCs w:val="24"/>
-        </w:rPr>
-        <w:t>Previous page navigation to the previous page, if there is one</w:t>
-      </w:r>
-    </w:p>
-    <w:p>
-      <w:pPr>
-        <w:rPr>
-          <w:rFonts w:ascii="Arial" w:eastAsia="Times New Roman" w:hAnsi="Arial" w:cs="Arial"/>
-          <w:color w:val="333333"/>
-          <w:sz w:val="24"/>
-          <w:szCs w:val="24"/>
-        </w:rPr>
-      </w:pPr>
-      <w:r>
-        <w:rPr>
-          <w:rFonts w:ascii="Arial" w:eastAsia="Times New Roman" w:hAnsi="Arial" w:cs="Arial"/>
-          <w:noProof/>
-          <w:color w:val="333333"/>
-          <w:sz w:val="24"/>
-          <w:szCs w:val="24"/>
-        </w:rPr>
-        <w:drawing>
-          <wp:inline distT="0" distB="0" distL="0" distR="0" wp14:anchorId="7677CCBB" wp14:editId="7991947B">
-            <wp:extent cx="5943600" cy="3381375"/>
-            <wp:effectExtent l="0" t="0" r="0" b="9525"/>
-            <wp:docPr id="22" name="Picture 22"/>
-            <wp:cNvGraphicFramePr>
-              <a:graphicFrameLocks xmlns:a="http://schemas.openxmlformats.org/drawingml/2006/main" noChangeAspect="1"/>
-            </wp:cNvGraphicFramePr>
-            <a:graphic xmlns:a="http://schemas.openxmlformats.org/drawingml/2006/main">
-              <a:graphicData uri="http://schemas.openxmlformats.org/drawingml/2006/picture">
-                <pic:pic xmlns:pic="http://schemas.openxmlformats.org/drawingml/2006/picture">
-                  <pic:nvPicPr>
-                    <pic:cNvPr id="0" name="Picture 5"/>
-                    <pic:cNvPicPr>
-                      <a:picLocks noChangeAspect="1" noChangeArrowheads="1"/>
-                    </pic:cNvPicPr>
-                  </pic:nvPicPr>
-                  <pic:blipFill>
-                    <a:blip r:embed="rId14" cstate="print">
-                      <a:extLst>
-                        <a:ext uri="{28A0092B-C50C-407E-A947-70E740481C1C}">
-                          <a14:useLocalDpi xmlns:a14="http://schemas.microsoft.com/office/drawing/2010/main" val="0"/>
-                        </a:ext>
-                      </a:extLst>
-                    </a:blip>
-                    <a:srcRect/>
-                    <a:stretch>
-                      <a:fillRect/>
-                    </a:stretch>
-                  </pic:blipFill>
-                  <pic:spPr bwMode="auto">
-                    <a:xfrm>
-                      <a:off x="0" y="0"/>
-                      <a:ext cx="5943600" cy="3381375"/>
-                    </a:xfrm>
-                    <a:prstGeom prst="rect">
-                      <a:avLst/>
-                    </a:prstGeom>
-                    <a:noFill/>
-                    <a:ln>
-                      <a:noFill/>
-                    </a:ln>
-                  </pic:spPr>
-                </pic:pic>
-              </a:graphicData>
-            </a:graphic>
-          </wp:inline>
-        </w:drawing>
-      </w:r>
-    </w:p>
-    <w:p>
-      <w:pPr>
-        <w:rPr>
-          <w:rFonts w:ascii="Arial" w:eastAsia="Times New Roman" w:hAnsi="Arial" w:cs="Arial"/>
-          <w:color w:val="333333"/>
-          <w:sz w:val="24"/>
-          <w:szCs w:val="24"/>
-        </w:rPr>
-      </w:pPr>
-      <w:r>
-        <w:rPr>
-          <w:rFonts w:ascii="Arial" w:eastAsia="Times New Roman" w:hAnsi="Arial" w:cs="Arial"/>
-          <w:color w:val="333333"/>
-          <w:sz w:val="24"/>
-          <w:szCs w:val="24"/>
-        </w:rPr>
-        <w:t xml:space="preserve">The page will also scroll.  By clicking on the next page </w:t>
-      </w:r>
-      <w:proofErr w:type="gramStart"/>
-      <w:r>
-        <w:rPr>
-          <w:rFonts w:ascii="Arial" w:eastAsia="Times New Roman" w:hAnsi="Arial" w:cs="Arial"/>
-          <w:color w:val="333333"/>
-          <w:sz w:val="24"/>
-          <w:szCs w:val="24"/>
-        </w:rPr>
-        <w:t>button</w:t>
-      </w:r>
-      <w:proofErr w:type="gramEnd"/>
-      <w:r>
-        <w:rPr>
-          <w:rFonts w:ascii="Arial" w:eastAsia="Times New Roman" w:hAnsi="Arial" w:cs="Arial"/>
-          <w:color w:val="333333"/>
-          <w:sz w:val="24"/>
-          <w:szCs w:val="24"/>
-        </w:rPr>
-        <w:t xml:space="preserve"> you will get the following:</w:t>
-      </w:r>
-    </w:p>
-    <w:p>
-      <w:pPr>
-        <w:rPr>
-          <w:rFonts w:ascii="Arial" w:eastAsia="Times New Roman" w:hAnsi="Arial" w:cs="Arial"/>
-          <w:color w:val="333333"/>
-          <w:sz w:val="24"/>
-          <w:szCs w:val="24"/>
-        </w:rPr>
-      </w:pPr>
-      <w:r>
-        <w:rPr>
-          <w:noProof/>
-        </w:rPr>
-        <w:lastRenderedPageBreak/>
-        <w:drawing>
-          <wp:inline distT="0" distB="0" distL="0" distR="0" wp14:anchorId="38A28136" wp14:editId="3C4E9BF2">
-            <wp:extent cx="2167128" cy="3867912"/>
-            <wp:effectExtent l="0" t="0" r="5080" b="0"/>
-            <wp:docPr id="23" name="Picture 23"/>
-            <wp:cNvGraphicFramePr>
-              <a:graphicFrameLocks xmlns:a="http://schemas.openxmlformats.org/drawingml/2006/main" noChangeAspect="1"/>
-            </wp:cNvGraphicFramePr>
-            <a:graphic xmlns:a="http://schemas.openxmlformats.org/drawingml/2006/main">
-              <a:graphicData uri="http://schemas.openxmlformats.org/drawingml/2006/picture">
-                <pic:pic xmlns:pic="http://schemas.openxmlformats.org/drawingml/2006/picture">
-                  <pic:nvPicPr>
-                    <pic:cNvPr id="1" name=""/>
-                    <pic:cNvPicPr/>
-                  </pic:nvPicPr>
-                  <pic:blipFill>
                     <a:blip r:embed="rId15"/>
                     <a:stretch>
                       <a:fillRect/>
@@ -2371,85 +2082,199 @@
           <w:sz w:val="24"/>
           <w:szCs w:val="24"/>
         </w:rPr>
-        <w:t xml:space="preserve">The </w:t>
-      </w:r>
-      <w:r>
-        <w:rPr>
-          <w:rFonts w:ascii="Arial" w:eastAsia="Times New Roman" w:hAnsi="Arial" w:cs="Arial"/>
-          <w:color w:val="333333"/>
-          <w:sz w:val="24"/>
-          <w:szCs w:val="24"/>
-        </w:rPr>
-        <w:t>next page will take you to the next page and eventually the next chapter and so forth.  Until you reach the end of the book.</w:t>
-      </w:r>
-      <w:bookmarkStart w:id="0" w:name="_GoBack"/>
-      <w:bookmarkEnd w:id="0"/>
-    </w:p>
-    <w:p>
-      <w:pPr>
-        <w:rPr>
-          <w:rFonts w:ascii="Arial" w:eastAsia="Times New Roman" w:hAnsi="Arial" w:cs="Arial"/>
-          <w:color w:val="333333"/>
-          <w:sz w:val="24"/>
-          <w:szCs w:val="24"/>
-        </w:rPr>
-      </w:pPr>
-    </w:p>
-    <w:p>
-      <w:pPr>
-        <w:rPr>
-          <w:rFonts w:ascii="Arial" w:eastAsia="Times New Roman" w:hAnsi="Arial" w:cs="Arial"/>
-          <w:color w:val="333333"/>
-          <w:sz w:val="24"/>
-          <w:szCs w:val="24"/>
-        </w:rPr>
-      </w:pPr>
-      <w:r>
-        <w:rPr>
-          <w:rFonts w:ascii="Arial" w:eastAsia="Times New Roman" w:hAnsi="Arial" w:cs="Arial"/>
-          <w:color w:val="333333"/>
-          <w:sz w:val="24"/>
-          <w:szCs w:val="24"/>
-        </w:rPr>
-        <w:t>Extra credit:</w:t>
-      </w:r>
-    </w:p>
-    <w:p>
-      <w:pPr>
-        <w:rPr>
-          <w:rFonts w:ascii="Arial" w:eastAsia="Times New Roman" w:hAnsi="Arial" w:cs="Arial"/>
-          <w:color w:val="333333"/>
-          <w:sz w:val="24"/>
-          <w:szCs w:val="24"/>
-        </w:rPr>
-      </w:pPr>
-    </w:p>
-    <w:p>
-      <w:pPr>
-        <w:rPr>
-          <w:rFonts w:ascii="Arial" w:eastAsia="Times New Roman" w:hAnsi="Arial" w:cs="Arial"/>
-          <w:color w:val="333333"/>
-          <w:sz w:val="24"/>
-          <w:szCs w:val="24"/>
-        </w:rPr>
-      </w:pPr>
-      <w:r>
-        <w:rPr>
-          <w:rFonts w:ascii="Arial" w:eastAsia="Times New Roman" w:hAnsi="Arial" w:cs="Arial"/>
-          <w:color w:val="333333"/>
-          <w:sz w:val="24"/>
-          <w:szCs w:val="24"/>
-        </w:rPr>
-        <w:t>To implement the book, I used Ionic Provider</w:t>
-      </w:r>
-      <w:r>
-        <w:rPr>
-          <w:rFonts w:ascii="Arial" w:eastAsia="Times New Roman" w:hAnsi="Arial" w:cs="Arial"/>
-          <w:color w:val="333333"/>
-          <w:sz w:val="24"/>
-          <w:szCs w:val="24"/>
-        </w:rPr>
-        <w:t xml:space="preserve">.  </w:t>
+        <w:t>The arrows at the top of the screen will take you back to the Cover Page or on to the first page of the book.</w:t>
+      </w:r>
+      <w:r>
+        <w:rPr>
+          <w:rFonts w:ascii="Arial" w:eastAsia="Times New Roman" w:hAnsi="Arial" w:cs="Arial"/>
+          <w:color w:val="333333"/>
+          <w:sz w:val="24"/>
+          <w:szCs w:val="24"/>
+        </w:rPr>
+        <w:br w:type="page"/>
+      </w:r>
+    </w:p>
+    <w:p>
+      <w:pPr>
+        <w:shd w:val="clear" w:color="auto" w:fill="F8F8F8"/>
+        <w:spacing w:before="100" w:beforeAutospacing="1" w:after="100" w:afterAutospacing="1" w:line="240" w:lineRule="auto"/>
+        <w:rPr>
+          <w:rFonts w:ascii="Arial" w:eastAsia="Times New Roman" w:hAnsi="Arial" w:cs="Arial"/>
+          <w:color w:val="333333"/>
+          <w:sz w:val="24"/>
+          <w:szCs w:val="24"/>
+        </w:rPr>
+      </w:pPr>
+    </w:p>
+    <w:p>
+      <w:pPr>
+        <w:shd w:val="clear" w:color="auto" w:fill="F8F8F8"/>
+        <w:spacing w:after="150" w:line="240" w:lineRule="auto"/>
+        <w:rPr>
+          <w:rFonts w:ascii="Arial" w:eastAsia="Times New Roman" w:hAnsi="Arial" w:cs="Arial"/>
+          <w:color w:val="070502"/>
+          <w:sz w:val="24"/>
+          <w:szCs w:val="24"/>
+        </w:rPr>
+      </w:pPr>
+      <w:r>
+        <w:rPr>
+          <w:rFonts w:ascii="Arial" w:eastAsia="Times New Roman" w:hAnsi="Arial" w:cs="Arial"/>
+          <w:color w:val="070502"/>
+          <w:sz w:val="24"/>
+          <w:szCs w:val="24"/>
+        </w:rPr>
+        <w:t>Content page</w:t>
+      </w:r>
+    </w:p>
+    <w:p>
+      <w:pPr>
+        <w:numPr>
+          <w:ilvl w:val="0"/>
+          <w:numId w:val="4"/>
+        </w:numPr>
+        <w:shd w:val="clear" w:color="auto" w:fill="F8F8F8"/>
+        <w:spacing w:before="100" w:beforeAutospacing="1" w:after="100" w:afterAutospacing="1" w:line="240" w:lineRule="auto"/>
+        <w:rPr>
+          <w:rFonts w:ascii="Arial" w:eastAsia="Times New Roman" w:hAnsi="Arial" w:cs="Arial"/>
+          <w:color w:val="333333"/>
+          <w:sz w:val="24"/>
+          <w:szCs w:val="24"/>
+        </w:rPr>
+      </w:pPr>
+      <w:r>
+        <w:rPr>
+          <w:rFonts w:ascii="Arial" w:eastAsia="Times New Roman" w:hAnsi="Arial" w:cs="Arial"/>
+          <w:color w:val="333333"/>
+          <w:sz w:val="24"/>
+          <w:szCs w:val="24"/>
+        </w:rPr>
+        <w:t>Optional chapter title text (only for the first page in a chapter)</w:t>
+      </w:r>
+    </w:p>
+    <w:p>
+      <w:pPr>
+        <w:numPr>
+          <w:ilvl w:val="0"/>
+          <w:numId w:val="4"/>
+        </w:numPr>
+        <w:shd w:val="clear" w:color="auto" w:fill="F8F8F8"/>
+        <w:spacing w:before="100" w:beforeAutospacing="1" w:after="100" w:afterAutospacing="1" w:line="240" w:lineRule="auto"/>
+        <w:rPr>
+          <w:rFonts w:ascii="Arial" w:eastAsia="Times New Roman" w:hAnsi="Arial" w:cs="Arial"/>
+          <w:color w:val="333333"/>
+          <w:sz w:val="24"/>
+          <w:szCs w:val="24"/>
+        </w:rPr>
+      </w:pPr>
+      <w:r>
+        <w:rPr>
+          <w:rFonts w:ascii="Arial" w:eastAsia="Times New Roman" w:hAnsi="Arial" w:cs="Arial"/>
+          <w:color w:val="333333"/>
+          <w:sz w:val="24"/>
+          <w:szCs w:val="24"/>
+        </w:rPr>
+        <w:t>Text and image content</w:t>
+      </w:r>
+    </w:p>
+    <w:p>
+      <w:pPr>
+        <w:numPr>
+          <w:ilvl w:val="0"/>
+          <w:numId w:val="4"/>
+        </w:numPr>
+        <w:shd w:val="clear" w:color="auto" w:fill="F8F8F8"/>
+        <w:spacing w:before="100" w:beforeAutospacing="1" w:after="100" w:afterAutospacing="1" w:line="240" w:lineRule="auto"/>
+        <w:rPr>
+          <w:rFonts w:ascii="Arial" w:eastAsia="Times New Roman" w:hAnsi="Arial" w:cs="Arial"/>
+          <w:color w:val="333333"/>
+          <w:sz w:val="24"/>
+          <w:szCs w:val="24"/>
+        </w:rPr>
+      </w:pPr>
+      <w:r>
+        <w:rPr>
+          <w:rFonts w:ascii="Arial" w:eastAsia="Times New Roman" w:hAnsi="Arial" w:cs="Arial"/>
+          <w:color w:val="333333"/>
+          <w:sz w:val="24"/>
+          <w:szCs w:val="24"/>
+        </w:rPr>
+        <w:t>Content page number</w:t>
+      </w:r>
+    </w:p>
+    <w:p>
+      <w:pPr>
+        <w:numPr>
+          <w:ilvl w:val="0"/>
+          <w:numId w:val="4"/>
+        </w:numPr>
+        <w:shd w:val="clear" w:color="auto" w:fill="F8F8F8"/>
+        <w:spacing w:before="100" w:beforeAutospacing="1" w:after="100" w:afterAutospacing="1" w:line="240" w:lineRule="auto"/>
+        <w:rPr>
+          <w:rFonts w:ascii="Arial" w:eastAsia="Times New Roman" w:hAnsi="Arial" w:cs="Arial"/>
+          <w:color w:val="333333"/>
+          <w:sz w:val="24"/>
+          <w:szCs w:val="24"/>
+        </w:rPr>
+      </w:pPr>
+      <w:r>
+        <w:rPr>
+          <w:rFonts w:ascii="Arial" w:eastAsia="Times New Roman" w:hAnsi="Arial" w:cs="Arial"/>
+          <w:color w:val="333333"/>
+          <w:sz w:val="24"/>
+          <w:szCs w:val="24"/>
+        </w:rPr>
+        <w:t>Direct navigation link to the TOC page</w:t>
+      </w:r>
+    </w:p>
+    <w:p>
+      <w:pPr>
+        <w:numPr>
+          <w:ilvl w:val="0"/>
+          <w:numId w:val="4"/>
+        </w:numPr>
+        <w:shd w:val="clear" w:color="auto" w:fill="F8F8F8"/>
+        <w:spacing w:before="100" w:beforeAutospacing="1" w:after="100" w:afterAutospacing="1" w:line="240" w:lineRule="auto"/>
+        <w:rPr>
+          <w:rFonts w:ascii="Arial" w:eastAsia="Times New Roman" w:hAnsi="Arial" w:cs="Arial"/>
+          <w:color w:val="333333"/>
+          <w:sz w:val="24"/>
+          <w:szCs w:val="24"/>
+        </w:rPr>
+      </w:pPr>
+      <w:r>
+        <w:rPr>
+          <w:rFonts w:ascii="Arial" w:eastAsia="Times New Roman" w:hAnsi="Arial" w:cs="Arial"/>
+          <w:color w:val="333333"/>
+          <w:sz w:val="24"/>
+          <w:szCs w:val="24"/>
+        </w:rPr>
+        <w:t>Next page navigation to the next content page, if there is one</w:t>
+      </w:r>
+    </w:p>
+    <w:p>
+      <w:pPr>
+        <w:numPr>
+          <w:ilvl w:val="0"/>
+          <w:numId w:val="4"/>
+        </w:numPr>
+        <w:shd w:val="clear" w:color="auto" w:fill="F8F8F8"/>
+        <w:spacing w:before="100" w:beforeAutospacing="1" w:after="100" w:afterAutospacing="1" w:line="240" w:lineRule="auto"/>
+        <w:rPr>
+          <w:rFonts w:ascii="Arial" w:eastAsia="Times New Roman" w:hAnsi="Arial" w:cs="Arial"/>
+          <w:color w:val="333333"/>
+          <w:sz w:val="24"/>
+          <w:szCs w:val="24"/>
+        </w:rPr>
+      </w:pPr>
+      <w:r>
+        <w:rPr>
+          <w:rFonts w:ascii="Arial" w:eastAsia="Times New Roman" w:hAnsi="Arial" w:cs="Arial"/>
+          <w:color w:val="333333"/>
+          <w:sz w:val="24"/>
+          <w:szCs w:val="24"/>
+        </w:rPr>
+        <w:t>Previous page navigation to the previous page, if there is one</w:t>
       </w:r>
     </w:p>
     <w:p>
@@ -2469,12 +2294,11 @@
           <w:sz w:val="24"/>
           <w:szCs w:val="24"/>
         </w:rPr>
-        <w:lastRenderedPageBreak/>
         <w:drawing>
-          <wp:inline distT="0" distB="0" distL="0" distR="0" wp14:anchorId="7663EF6B" wp14:editId="31E87129">
+          <wp:inline distT="0" distB="0" distL="0" distR="0" wp14:anchorId="7677CCBB" wp14:editId="7991947B">
             <wp:extent cx="5943600" cy="3381375"/>
             <wp:effectExtent l="0" t="0" r="0" b="9525"/>
-            <wp:docPr id="24" name="Picture 24"/>
+            <wp:docPr id="22" name="Picture 22"/>
             <wp:cNvGraphicFramePr>
               <a:graphicFrameLocks xmlns:a="http://schemas.openxmlformats.org/drawingml/2006/main" noChangeAspect="1"/>
             </wp:cNvGraphicFramePr>
@@ -2482,7 +2306,7 @@
               <a:graphicData uri="http://schemas.openxmlformats.org/drawingml/2006/picture">
                 <pic:pic xmlns:pic="http://schemas.openxmlformats.org/drawingml/2006/picture">
                   <pic:nvPicPr>
-                    <pic:cNvPr id="0" name="Picture 6"/>
+                    <pic:cNvPr id="0" name="Picture 5"/>
                     <pic:cNvPicPr>
                       <a:picLocks noChangeAspect="1" noChangeArrowheads="1"/>
                     </pic:cNvPicPr>
@@ -2529,6 +2353,259 @@
           <w:szCs w:val="24"/>
         </w:rPr>
       </w:pPr>
+      <w:r>
+        <w:rPr>
+          <w:rFonts w:ascii="Arial" w:eastAsia="Times New Roman" w:hAnsi="Arial" w:cs="Arial"/>
+          <w:color w:val="333333"/>
+          <w:sz w:val="24"/>
+          <w:szCs w:val="24"/>
+        </w:rPr>
+        <w:t xml:space="preserve">The page will also scroll.  By clicking on the next page </w:t>
+      </w:r>
+      <w:proofErr w:type="gramStart"/>
+      <w:r>
+        <w:rPr>
+          <w:rFonts w:ascii="Arial" w:eastAsia="Times New Roman" w:hAnsi="Arial" w:cs="Arial"/>
+          <w:color w:val="333333"/>
+          <w:sz w:val="24"/>
+          <w:szCs w:val="24"/>
+        </w:rPr>
+        <w:t>button</w:t>
+      </w:r>
+      <w:proofErr w:type="gramEnd"/>
+      <w:r>
+        <w:rPr>
+          <w:rFonts w:ascii="Arial" w:eastAsia="Times New Roman" w:hAnsi="Arial" w:cs="Arial"/>
+          <w:color w:val="333333"/>
+          <w:sz w:val="24"/>
+          <w:szCs w:val="24"/>
+        </w:rPr>
+        <w:t xml:space="preserve"> you will get the following:</w:t>
+      </w:r>
+    </w:p>
+    <w:p>
+      <w:pPr>
+        <w:rPr>
+          <w:rFonts w:ascii="Arial" w:eastAsia="Times New Roman" w:hAnsi="Arial" w:cs="Arial"/>
+          <w:color w:val="333333"/>
+          <w:sz w:val="24"/>
+          <w:szCs w:val="24"/>
+        </w:rPr>
+      </w:pPr>
+      <w:r>
+        <w:rPr>
+          <w:noProof/>
+        </w:rPr>
+        <w:lastRenderedPageBreak/>
+        <w:drawing>
+          <wp:inline distT="0" distB="0" distL="0" distR="0" wp14:anchorId="38A28136" wp14:editId="3C4E9BF2">
+            <wp:extent cx="2167128" cy="3867912"/>
+            <wp:effectExtent l="0" t="0" r="5080" b="0"/>
+            <wp:docPr id="23" name="Picture 23"/>
+            <wp:cNvGraphicFramePr>
+              <a:graphicFrameLocks xmlns:a="http://schemas.openxmlformats.org/drawingml/2006/main" noChangeAspect="1"/>
+            </wp:cNvGraphicFramePr>
+            <a:graphic xmlns:a="http://schemas.openxmlformats.org/drawingml/2006/main">
+              <a:graphicData uri="http://schemas.openxmlformats.org/drawingml/2006/picture">
+                <pic:pic xmlns:pic="http://schemas.openxmlformats.org/drawingml/2006/picture">
+                  <pic:nvPicPr>
+                    <pic:cNvPr id="1" name=""/>
+                    <pic:cNvPicPr/>
+                  </pic:nvPicPr>
+                  <pic:blipFill>
+                    <a:blip r:embed="rId17"/>
+                    <a:stretch>
+                      <a:fillRect/>
+                    </a:stretch>
+                  </pic:blipFill>
+                  <pic:spPr>
+                    <a:xfrm>
+                      <a:off x="0" y="0"/>
+                      <a:ext cx="2167128" cy="3867912"/>
+                    </a:xfrm>
+                    <a:prstGeom prst="rect">
+                      <a:avLst/>
+                    </a:prstGeom>
+                  </pic:spPr>
+                </pic:pic>
+              </a:graphicData>
+            </a:graphic>
+          </wp:inline>
+        </w:drawing>
+      </w:r>
+    </w:p>
+    <w:p>
+      <w:pPr>
+        <w:rPr>
+          <w:rFonts w:ascii="Arial" w:eastAsia="Times New Roman" w:hAnsi="Arial" w:cs="Arial"/>
+          <w:color w:val="333333"/>
+          <w:sz w:val="24"/>
+          <w:szCs w:val="24"/>
+        </w:rPr>
+      </w:pPr>
+      <w:r>
+        <w:rPr>
+          <w:rFonts w:ascii="Arial" w:eastAsia="Times New Roman" w:hAnsi="Arial" w:cs="Arial"/>
+          <w:color w:val="333333"/>
+          <w:sz w:val="24"/>
+          <w:szCs w:val="24"/>
+        </w:rPr>
+        <w:t xml:space="preserve">The </w:t>
+      </w:r>
+      <w:r>
+        <w:rPr>
+          <w:rFonts w:ascii="Arial" w:eastAsia="Times New Roman" w:hAnsi="Arial" w:cs="Arial"/>
+          <w:color w:val="333333"/>
+          <w:sz w:val="24"/>
+          <w:szCs w:val="24"/>
+        </w:rPr>
+        <w:t>next page will take you to the next page and eventually the next chapter and so forth.  Until you reach the end of the book.</w:t>
+      </w:r>
+    </w:p>
+    <w:p>
+      <w:pPr>
+        <w:rPr>
+          <w:rFonts w:ascii="Arial" w:eastAsia="Times New Roman" w:hAnsi="Arial" w:cs="Arial"/>
+          <w:color w:val="333333"/>
+          <w:sz w:val="24"/>
+          <w:szCs w:val="24"/>
+        </w:rPr>
+      </w:pPr>
+    </w:p>
+    <w:p>
+      <w:pPr>
+        <w:rPr>
+          <w:rFonts w:ascii="Arial" w:eastAsia="Times New Roman" w:hAnsi="Arial" w:cs="Arial"/>
+          <w:color w:val="333333"/>
+          <w:sz w:val="24"/>
+          <w:szCs w:val="24"/>
+        </w:rPr>
+      </w:pPr>
+      <w:r>
+        <w:rPr>
+          <w:rFonts w:ascii="Arial" w:eastAsia="Times New Roman" w:hAnsi="Arial" w:cs="Arial"/>
+          <w:color w:val="333333"/>
+          <w:sz w:val="24"/>
+          <w:szCs w:val="24"/>
+        </w:rPr>
+        <w:t>Extra credit:</w:t>
+      </w:r>
+    </w:p>
+    <w:p>
+      <w:pPr>
+        <w:rPr>
+          <w:rFonts w:ascii="Arial" w:eastAsia="Times New Roman" w:hAnsi="Arial" w:cs="Arial"/>
+          <w:color w:val="333333"/>
+          <w:sz w:val="24"/>
+          <w:szCs w:val="24"/>
+        </w:rPr>
+      </w:pPr>
+    </w:p>
+    <w:p>
+      <w:pPr>
+        <w:rPr>
+          <w:rFonts w:ascii="Arial" w:eastAsia="Times New Roman" w:hAnsi="Arial" w:cs="Arial"/>
+          <w:color w:val="333333"/>
+          <w:sz w:val="24"/>
+          <w:szCs w:val="24"/>
+        </w:rPr>
+      </w:pPr>
+      <w:r>
+        <w:rPr>
+          <w:rFonts w:ascii="Arial" w:eastAsia="Times New Roman" w:hAnsi="Arial" w:cs="Arial"/>
+          <w:color w:val="333333"/>
+          <w:sz w:val="24"/>
+          <w:szCs w:val="24"/>
+        </w:rPr>
+        <w:t>To implement the book, I used Ionic Provider</w:t>
+      </w:r>
+      <w:r>
+        <w:rPr>
+          <w:rFonts w:ascii="Arial" w:eastAsia="Times New Roman" w:hAnsi="Arial" w:cs="Arial"/>
+          <w:color w:val="333333"/>
+          <w:sz w:val="24"/>
+          <w:szCs w:val="24"/>
+        </w:rPr>
+        <w:t xml:space="preserve">.  </w:t>
+      </w:r>
+    </w:p>
+    <w:p>
+      <w:pPr>
+        <w:rPr>
+          <w:rFonts w:ascii="Arial" w:eastAsia="Times New Roman" w:hAnsi="Arial" w:cs="Arial"/>
+          <w:color w:val="333333"/>
+          <w:sz w:val="24"/>
+          <w:szCs w:val="24"/>
+        </w:rPr>
+      </w:pPr>
+      <w:r>
+        <w:rPr>
+          <w:rFonts w:ascii="Arial" w:eastAsia="Times New Roman" w:hAnsi="Arial" w:cs="Arial"/>
+          <w:noProof/>
+          <w:color w:val="333333"/>
+          <w:sz w:val="24"/>
+          <w:szCs w:val="24"/>
+        </w:rPr>
+        <w:lastRenderedPageBreak/>
+        <w:drawing>
+          <wp:inline distT="0" distB="0" distL="0" distR="0" wp14:anchorId="7663EF6B" wp14:editId="31E87129">
+            <wp:extent cx="5943600" cy="3381375"/>
+            <wp:effectExtent l="0" t="0" r="0" b="9525"/>
+            <wp:docPr id="24" name="Picture 24"/>
+            <wp:cNvGraphicFramePr>
+              <a:graphicFrameLocks xmlns:a="http://schemas.openxmlformats.org/drawingml/2006/main" noChangeAspect="1"/>
+            </wp:cNvGraphicFramePr>
+            <a:graphic xmlns:a="http://schemas.openxmlformats.org/drawingml/2006/main">
+              <a:graphicData uri="http://schemas.openxmlformats.org/drawingml/2006/picture">
+                <pic:pic xmlns:pic="http://schemas.openxmlformats.org/drawingml/2006/picture">
+                  <pic:nvPicPr>
+                    <pic:cNvPr id="0" name="Picture 6"/>
+                    <pic:cNvPicPr>
+                      <a:picLocks noChangeAspect="1" noChangeArrowheads="1"/>
+                    </pic:cNvPicPr>
+                  </pic:nvPicPr>
+                  <pic:blipFill>
+                    <a:blip r:embed="rId18" cstate="print">
+                      <a:extLst>
+                        <a:ext uri="{28A0092B-C50C-407E-A947-70E740481C1C}">
+                          <a14:useLocalDpi xmlns:a14="http://schemas.microsoft.com/office/drawing/2010/main" val="0"/>
+                        </a:ext>
+                      </a:extLst>
+                    </a:blip>
+                    <a:srcRect/>
+                    <a:stretch>
+                      <a:fillRect/>
+                    </a:stretch>
+                  </pic:blipFill>
+                  <pic:spPr bwMode="auto">
+                    <a:xfrm>
+                      <a:off x="0" y="0"/>
+                      <a:ext cx="5943600" cy="3381375"/>
+                    </a:xfrm>
+                    <a:prstGeom prst="rect">
+                      <a:avLst/>
+                    </a:prstGeom>
+                    <a:noFill/>
+                    <a:ln>
+                      <a:noFill/>
+                    </a:ln>
+                  </pic:spPr>
+                </pic:pic>
+              </a:graphicData>
+            </a:graphic>
+          </wp:inline>
+        </w:drawing>
+      </w:r>
+    </w:p>
+    <w:p>
+      <w:pPr>
+        <w:rPr>
+          <w:rFonts w:ascii="Arial" w:eastAsia="Times New Roman" w:hAnsi="Arial" w:cs="Arial"/>
+          <w:color w:val="333333"/>
+          <w:sz w:val="24"/>
+          <w:szCs w:val="24"/>
+        </w:rPr>
+      </w:pPr>
     </w:p>
     <w:p>
       <w:pPr>
@@ -2731,6 +2808,56 @@
     </w:sectPr>
   </w:body>
 </w:document>
+</file>
+
+<file path=word/endnotes.xml><?xml version="1.0" encoding="utf-8"?>
+<w:endnotes xmlns:wpc="http://schemas.microsoft.com/office/word/2010/wordprocessingCanvas" xmlns:cx="http://schemas.microsoft.com/office/drawing/2014/chartex" xmlns:cx1="http://schemas.microsoft.com/office/drawing/2015/9/8/chartex" xmlns:cx2="http://schemas.microsoft.com/office/drawing/2015/10/21/chartex" xmlns:cx3="http://schemas.microsoft.com/office/drawing/2016/5/9/chartex" xmlns:cx4="http://schemas.microsoft.com/office/drawing/2016/5/10/chartex" xmlns:cx5="http://schemas.microsoft.com/office/drawing/2016/5/11/chartex" xmlns:cx6="http://schemas.microsoft.com/office/drawing/2016/5/12/chartex" xmlns:cx7="http://schemas.microsoft.com/office/drawing/2016/5/13/chartex" xmlns:cx8="http://schemas.microsoft.com/office/drawing/2016/5/14/chartex" xmlns:mc="http://schemas.openxmlformats.org/markup-compatibility/2006" xmlns:aink="http://schemas.microsoft.com/office/drawing/2016/ink" xmlns:am3d="http://schemas.microsoft.com/office/drawing/2017/model3d" xmlns:o="urn:schemas-microsoft-com:office:office" xmlns:r="http://schemas.openxmlformats.org/officeDocument/2006/relationships" xmlns:m="http://schemas.openxmlformats.org/officeDocument/2006/math" xmlns:v="urn:schemas-microsoft-com:vml" xmlns:wp14="http://schemas.microsoft.com/office/word/2010/wordprocessingDrawing" xmlns:wp="http://schemas.openxmlformats.org/drawingml/2006/wordprocessingDrawing" xmlns:w10="urn:schemas-microsoft-com:office:word" xmlns:w="http://schemas.openxmlformats.org/wordprocessingml/2006/main" xmlns:w14="http://schemas.microsoft.com/office/word/2010/wordml" xmlns:w15="http://schemas.microsoft.com/office/word/2012/wordml" xmlns:w16cid="http://schemas.microsoft.com/office/word/2016/wordml/cid" xmlns:w16se="http://schemas.microsoft.com/office/word/2015/wordml/symex" xmlns:wpg="http://schemas.microsoft.com/office/word/2010/wordprocessingGroup" xmlns:wpi="http://schemas.microsoft.com/office/word/2010/wordprocessingInk" xmlns:wne="http://schemas.microsoft.com/office/word/2006/wordml" xmlns:wps="http://schemas.microsoft.com/office/word/2010/wordprocessingShape" mc:Ignorable="w14 w15 w16se w16cid wp14">
+  <w:endnote w:type="separator" w:id="-1">
+    <w:p>
+      <w:pPr>
+        <w:spacing w:after="0" w:line="240" w:lineRule="auto"/>
+      </w:pPr>
+      <w:r>
+        <w:separator/>
+      </w:r>
+    </w:p>
+  </w:endnote>
+  <w:endnote w:type="continuationSeparator" w:id="0">
+    <w:p>
+      <w:pPr>
+        <w:spacing w:after="0" w:line="240" w:lineRule="auto"/>
+      </w:pPr>
+      <w:r>
+        <w:continuationSeparator/>
+      </w:r>
+    </w:p>
+  </w:endnote>
+</w:endnotes>
+</file>
+
+<file path=word/footnotes.xml><?xml version="1.0" encoding="utf-8"?>
+<w:footnotes xmlns:wpc="http://schemas.microsoft.com/office/word/2010/wordprocessingCanvas" xmlns:cx="http://schemas.microsoft.com/office/drawing/2014/chartex" xmlns:cx1="http://schemas.microsoft.com/office/drawing/2015/9/8/chartex" xmlns:cx2="http://schemas.microsoft.com/office/drawing/2015/10/21/chartex" xmlns:cx3="http://schemas.microsoft.com/office/drawing/2016/5/9/chartex" xmlns:cx4="http://schemas.microsoft.com/office/drawing/2016/5/10/chartex" xmlns:cx5="http://schemas.microsoft.com/office/drawing/2016/5/11/chartex" xmlns:cx6="http://schemas.microsoft.com/office/drawing/2016/5/12/chartex" xmlns:cx7="http://schemas.microsoft.com/office/drawing/2016/5/13/chartex" xmlns:cx8="http://schemas.microsoft.com/office/drawing/2016/5/14/chartex" xmlns:mc="http://schemas.openxmlformats.org/markup-compatibility/2006" xmlns:aink="http://schemas.microsoft.com/office/drawing/2016/ink" xmlns:am3d="http://schemas.microsoft.com/office/drawing/2017/model3d" xmlns:o="urn:schemas-microsoft-com:office:office" xmlns:r="http://schemas.openxmlformats.org/officeDocument/2006/relationships" xmlns:m="http://schemas.openxmlformats.org/officeDocument/2006/math" xmlns:v="urn:schemas-microsoft-com:vml" xmlns:wp14="http://schemas.microsoft.com/office/word/2010/wordprocessingDrawing" xmlns:wp="http://schemas.openxmlformats.org/drawingml/2006/wordprocessingDrawing" xmlns:w10="urn:schemas-microsoft-com:office:word" xmlns:w="http://schemas.openxmlformats.org/wordprocessingml/2006/main" xmlns:w14="http://schemas.microsoft.com/office/word/2010/wordml" xmlns:w15="http://schemas.microsoft.com/office/word/2012/wordml" xmlns:w16cid="http://schemas.microsoft.com/office/word/2016/wordml/cid" xmlns:w16se="http://schemas.microsoft.com/office/word/2015/wordml/symex" xmlns:wpg="http://schemas.microsoft.com/office/word/2010/wordprocessingGroup" xmlns:wpi="http://schemas.microsoft.com/office/word/2010/wordprocessingInk" xmlns:wne="http://schemas.microsoft.com/office/word/2006/wordml" xmlns:wps="http://schemas.microsoft.com/office/word/2010/wordprocessingShape" mc:Ignorable="w14 w15 w16se w16cid wp14">
+  <w:footnote w:type="separator" w:id="-1">
+    <w:p>
+      <w:pPr>
+        <w:spacing w:after="0" w:line="240" w:lineRule="auto"/>
+      </w:pPr>
+      <w:r>
+        <w:separator/>
+      </w:r>
+    </w:p>
+  </w:footnote>
+  <w:footnote w:type="continuationSeparator" w:id="0">
+    <w:p>
+      <w:pPr>
+        <w:spacing w:after="0" w:line="240" w:lineRule="auto"/>
+      </w:pPr>
+      <w:r>
+        <w:continuationSeparator/>
+      </w:r>
+    </w:p>
+  </w:footnote>
+</w:footnotes>
 </file>
 
 <file path=word/numbering.xml><?xml version="1.0" encoding="utf-8"?>
@@ -3864,6 +3991,50 @@
       <w:shd w:val="clear" w:color="auto" w:fill="E1DFDD"/>
     </w:rPr>
   </w:style>
+  <w:style w:type="paragraph" w:styleId="Header">
+    <w:name w:val="header"/>
+    <w:basedOn w:val="Normal"/>
+    <w:link w:val="HeaderChar"/>
+    <w:uiPriority w:val="99"/>
+    <w:unhideWhenUsed/>
+    <w:rsid w:val="00731D2A"/>
+    <w:pPr>
+      <w:tabs>
+        <w:tab w:val="center" w:pos="4680"/>
+        <w:tab w:val="right" w:pos="9360"/>
+      </w:tabs>
+      <w:spacing w:after="0" w:line="240" w:lineRule="auto"/>
+    </w:pPr>
+  </w:style>
+  <w:style w:type="character" w:customStyle="1" w:styleId="HeaderChar">
+    <w:name w:val="Header Char"/>
+    <w:basedOn w:val="DefaultParagraphFont"/>
+    <w:link w:val="Header"/>
+    <w:uiPriority w:val="99"/>
+    <w:rsid w:val="00731D2A"/>
+  </w:style>
+  <w:style w:type="paragraph" w:styleId="Footer">
+    <w:name w:val="footer"/>
+    <w:basedOn w:val="Normal"/>
+    <w:link w:val="FooterChar"/>
+    <w:uiPriority w:val="99"/>
+    <w:unhideWhenUsed/>
+    <w:rsid w:val="00731D2A"/>
+    <w:pPr>
+      <w:tabs>
+        <w:tab w:val="center" w:pos="4680"/>
+        <w:tab w:val="right" w:pos="9360"/>
+      </w:tabs>
+      <w:spacing w:after="0" w:line="240" w:lineRule="auto"/>
+    </w:pPr>
+  </w:style>
+  <w:style w:type="character" w:customStyle="1" w:styleId="FooterChar">
+    <w:name w:val="Footer Char"/>
+    <w:basedOn w:val="DefaultParagraphFont"/>
+    <w:link w:val="Footer"/>
+    <w:uiPriority w:val="99"/>
+    <w:rsid w:val="00731D2A"/>
+  </w:style>
 </w:styles>
 </file>
 

</xml_diff>